<commit_message>
descripción gráfica e inspiración
</commit_message>
<xml_diff>
--- a/Document/Muñoz_Romero_PRA1.docx
+++ b/Document/Muñoz_Romero_PRA1.docx
@@ -1,6 +1,6 @@
 
 <file path=word/document.xml><?xml version="1.0" encoding="utf-8"?>
-<w:document xmlns:wpc="http://schemas.microsoft.com/office/word/2010/wordprocessingCanvas" xmlns:cx="http://schemas.microsoft.com/office/drawing/2014/chartex" xmlns:cx1="http://schemas.microsoft.com/office/drawing/2015/9/8/chartex" xmlns:cx2="http://schemas.microsoft.com/office/drawing/2015/10/21/chartex" xmlns:cx3="http://schemas.microsoft.com/office/drawing/2016/5/9/chartex" xmlns:cx4="http://schemas.microsoft.com/office/drawing/2016/5/10/chartex" xmlns:cx5="http://schemas.microsoft.com/office/drawing/2016/5/11/chartex" xmlns:cx6="http://schemas.microsoft.com/office/drawing/2016/5/12/chartex" xmlns:cx7="http://schemas.microsoft.com/office/drawing/2016/5/13/chartex" xmlns:cx8="http://schemas.microsoft.com/office/drawing/2016/5/14/chartex" xmlns:mc="http://schemas.openxmlformats.org/markup-compatibility/2006" xmlns:aink="http://schemas.microsoft.com/office/drawing/2016/ink" xmlns:am3d="http://schemas.microsoft.com/office/drawing/2017/model3d" xmlns:o="urn:schemas-microsoft-com:office:office" xmlns:r="http://schemas.openxmlformats.org/officeDocument/2006/relationships" xmlns:m="http://schemas.openxmlformats.org/officeDocument/2006/math" xmlns:v="urn:schemas-microsoft-com:vml" xmlns:wp14="http://schemas.microsoft.com/office/word/2010/wordprocessingDrawing" xmlns:wp="http://schemas.openxmlformats.org/drawingml/2006/wordprocessingDrawing" xmlns:w10="urn:schemas-microsoft-com:office:word" xmlns:w="http://schemas.openxmlformats.org/wordprocessingml/2006/main" xmlns:w14="http://schemas.microsoft.com/office/word/2010/wordml" xmlns:w15="http://schemas.microsoft.com/office/word/2012/wordml" xmlns:w16cex="http://schemas.microsoft.com/office/word/2018/wordml/cex" xmlns:w16cid="http://schemas.microsoft.com/office/word/2016/wordml/cid" xmlns:w16="http://schemas.microsoft.com/office/word/2018/wordml" xmlns:w16se="http://schemas.microsoft.com/office/word/2015/wordml/symex" xmlns:wpg="http://schemas.microsoft.com/office/word/2010/wordprocessingGroup" xmlns:wpi="http://schemas.microsoft.com/office/word/2010/wordprocessingInk" xmlns:wne="http://schemas.microsoft.com/office/word/2006/wordml" xmlns:wps="http://schemas.microsoft.com/office/word/2010/wordprocessingShape" mc:Ignorable="w14 w15 w16se w16cid w16 w16cex wp14">
+<w:document xmlns:wpc="http://schemas.microsoft.com/office/word/2010/wordprocessingCanvas" xmlns:cx="http://schemas.microsoft.com/office/drawing/2014/chartex" xmlns:cx1="http://schemas.microsoft.com/office/drawing/2015/9/8/chartex" xmlns:cx2="http://schemas.microsoft.com/office/drawing/2015/10/21/chartex" xmlns:cx3="http://schemas.microsoft.com/office/drawing/2016/5/9/chartex" xmlns:cx4="http://schemas.microsoft.com/office/drawing/2016/5/10/chartex" xmlns:cx5="http://schemas.microsoft.com/office/drawing/2016/5/11/chartex" xmlns:cx6="http://schemas.microsoft.com/office/drawing/2016/5/12/chartex" xmlns:cx7="http://schemas.microsoft.com/office/drawing/2016/5/13/chartex" xmlns:cx8="http://schemas.microsoft.com/office/drawing/2016/5/14/chartex" xmlns:mc="http://schemas.openxmlformats.org/markup-compatibility/2006" xmlns:aink="http://schemas.microsoft.com/office/drawing/2016/ink" xmlns:am3d="http://schemas.microsoft.com/office/drawing/2017/model3d" xmlns:o="urn:schemas-microsoft-com:office:office" xmlns:r="http://schemas.openxmlformats.org/officeDocument/2006/relationships" xmlns:m="http://schemas.openxmlformats.org/officeDocument/2006/math" xmlns:v="urn:schemas-microsoft-com:vml" xmlns:wp14="http://schemas.microsoft.com/office/word/2010/wordprocessingDrawing" xmlns:wp="http://schemas.openxmlformats.org/drawingml/2006/wordprocessingDrawing" xmlns:w10="urn:schemas-microsoft-com:office:word" xmlns:w="http://schemas.openxmlformats.org/wordprocessingml/2006/main" xmlns:w14="http://schemas.microsoft.com/office/word/2010/wordml" xmlns:w15="http://schemas.microsoft.com/office/word/2012/wordml" xmlns:w16cid="http://schemas.microsoft.com/office/word/2016/wordml/cid" xmlns:w16se="http://schemas.microsoft.com/office/word/2015/wordml/symex" xmlns:wpg="http://schemas.microsoft.com/office/word/2010/wordprocessingGroup" xmlns:wpi="http://schemas.microsoft.com/office/word/2010/wordprocessingInk" xmlns:wne="http://schemas.microsoft.com/office/word/2006/wordml" xmlns:wps="http://schemas.microsoft.com/office/word/2010/wordprocessingShape" mc:Ignorable="w14 w15 w16se w16cid wp14">
   <w:body>
     <w:p>
       <w:pPr>
@@ -263,19 +263,8 @@
           <w:sz w:val="56"/>
           <w:szCs w:val="56"/>
         </w:rPr>
-        <w:t xml:space="preserve">Web </w:t>
-      </w:r>
-      <w:proofErr w:type="spellStart"/>
-      <w:r>
-        <w:rPr>
-          <w:rFonts w:cs="Arial"/>
-          <w:b/>
-          <w:sz w:val="56"/>
-          <w:szCs w:val="56"/>
-        </w:rPr>
-        <w:t>Scrapping</w:t>
-      </w:r>
-      <w:proofErr w:type="spellEnd"/>
+        <w:t>Web Scrapping</w:t>
+      </w:r>
     </w:p>
     <w:p>
       <w:pPr>
@@ -519,15 +508,15 @@
               </w:rPr>
               <w:t xml:space="preserve">Profesora: </w:t>
             </w:r>
-            <w:proofErr w:type="spellStart"/>
             <w:r>
               <w:rPr>
                 <w:rFonts w:cs="Arial"/>
                 <w:b/>
               </w:rPr>
-              <w:t>Maria</w:t>
-            </w:r>
-            <w:proofErr w:type="spellEnd"/>
+              <w:t>Mireia</w:t>
+            </w:r>
+            <w:bookmarkStart w:id="0" w:name="_GoBack"/>
+            <w:bookmarkEnd w:id="0"/>
             <w:r>
               <w:rPr>
                 <w:rFonts w:cs="Arial"/>
@@ -1391,12 +1380,12 @@
           <w:numId w:val="4"/>
         </w:numPr>
       </w:pPr>
-      <w:bookmarkStart w:id="0" w:name="_Toc54283604"/>
+      <w:bookmarkStart w:id="1" w:name="_Toc54283604"/>
       <w:r>
         <w:lastRenderedPageBreak/>
         <w:t>Contexto</w:t>
       </w:r>
-      <w:bookmarkEnd w:id="0"/>
+      <w:bookmarkEnd w:id="1"/>
     </w:p>
     <w:p>
       <w:pPr>
@@ -1408,23 +1397,7 @@
         <w:spacing w:after="160" w:line="259" w:lineRule="auto"/>
       </w:pPr>
       <w:r>
-        <w:t xml:space="preserve">El desarrollo de esta práctica se encuentra en el marco de la asignatura “Tipología y Ciclo de Vida de los Datos” del </w:t>
-      </w:r>
-      <w:proofErr w:type="gramStart"/>
-      <w:r>
-        <w:t>Master</w:t>
-      </w:r>
-      <w:proofErr w:type="gramEnd"/>
-      <w:r>
-        <w:t xml:space="preserve"> Universitario de Ciencia de Datos de la </w:t>
-      </w:r>
-      <w:proofErr w:type="spellStart"/>
-      <w:r>
-        <w:t>Universitat</w:t>
-      </w:r>
-      <w:proofErr w:type="spellEnd"/>
-      <w:r>
-        <w:t xml:space="preserve"> Oberta de Catalunya.</w:t>
+        <w:t>El desarrollo de esta práctica se encuentra en el marco de la asignatura “Tipología y Ciclo de Vida de los Datos” del Master Universitario de Ciencia de Datos de la Universitat Oberta de Catalunya.</w:t>
       </w:r>
     </w:p>
     <w:p>
@@ -1443,36 +1416,32 @@
         <w:t xml:space="preserve">Para obtener el resultado objetivo se ha utilizado la página web </w:t>
       </w:r>
       <w:hyperlink r:id="rId12" w:history="1">
-        <w:proofErr w:type="spellStart"/>
         <w:r>
           <w:rPr>
             <w:rStyle w:val="Hipervnculo"/>
           </w:rPr>
           <w:t>YahooFinance</w:t>
         </w:r>
-        <w:proofErr w:type="spellEnd"/>
       </w:hyperlink>
       <w:r>
-        <w:t xml:space="preserve">, que permite buscar el nombre de cada empresa según su </w:t>
-      </w:r>
-      <w:proofErr w:type="spellStart"/>
-      <w:r>
-        <w:t>Ticker</w:t>
-      </w:r>
-      <w:proofErr w:type="spellEnd"/>
-      <w:r>
-        <w:t xml:space="preserve"> (siglas asociadas a las empresas que cotizan en bolsa para una rápida identificación)</w:t>
-      </w:r>
-      <w:r>
-        <w:t>. De cada empresa podemos obtener una gran cantidad de información, aunque nos hemos centrado en la pestaña ‘</w:t>
-      </w:r>
-      <w:proofErr w:type="spellStart"/>
-      <w:r>
-        <w:t>historical</w:t>
-      </w:r>
-      <w:proofErr w:type="spellEnd"/>
-      <w:r>
-        <w:t xml:space="preserve"> data’ para obtener el valor de cierre de la acción a lo largo de los días.</w:t>
+        <w:t>, que permite buscar el nombre de cada empresa según su Ticker (siglas asociadas a las empresas que cotizan en bolsa para una rápida identificación)</w:t>
+      </w:r>
+      <w:r>
+        <w:t>. De cada empresa podemos obtener una gran cantidad de información, aunque nos hemos centrado en la pestaña ‘historical data’ para obtener el valor de cierre de la acción a lo largo de los días.</w:t>
+      </w:r>
+      <w:r>
+        <w:t xml:space="preserve"> Además, utilizando la api </w:t>
+      </w:r>
+      <w:hyperlink r:id="rId13" w:history="1">
+        <w:r>
+          <w:rPr>
+            <w:rStyle w:val="Hipervnculo"/>
+          </w:rPr>
+          <w:t>yfinance</w:t>
+        </w:r>
+      </w:hyperlink>
+      <w:r>
+        <w:t xml:space="preserve"> obtenemos datos sobre dividendos y stock splits (división del valor de una acción) que no podíamos obtener mediante el web scraping. Es por ello que se han integrado ambas técnicas.</w:t>
       </w:r>
     </w:p>
     <w:p>
@@ -1488,16 +1457,11 @@
           <w:numId w:val="4"/>
         </w:numPr>
       </w:pPr>
-      <w:bookmarkStart w:id="1" w:name="_Toc54283605"/>
-      <w:r>
-        <w:t xml:space="preserve">Título </w:t>
-      </w:r>
-      <w:proofErr w:type="spellStart"/>
-      <w:r>
-        <w:t>dataset</w:t>
-      </w:r>
-      <w:bookmarkEnd w:id="1"/>
-      <w:proofErr w:type="spellEnd"/>
+      <w:bookmarkStart w:id="2" w:name="_Toc54283605"/>
+      <w:r>
+        <w:t>Título dataset</w:t>
+      </w:r>
+      <w:bookmarkEnd w:id="2"/>
     </w:p>
     <w:p>
       <w:pPr>
@@ -1549,16 +1513,11 @@
           <w:numId w:val="4"/>
         </w:numPr>
       </w:pPr>
-      <w:bookmarkStart w:id="2" w:name="_Toc54283606"/>
-      <w:r>
-        <w:t xml:space="preserve">Descripción del </w:t>
-      </w:r>
-      <w:proofErr w:type="spellStart"/>
-      <w:r>
-        <w:t>dataset</w:t>
-      </w:r>
-      <w:bookmarkEnd w:id="2"/>
-      <w:proofErr w:type="spellEnd"/>
+      <w:bookmarkStart w:id="3" w:name="_Toc54283606"/>
+      <w:r>
+        <w:t>Descripción del dataset</w:t>
+      </w:r>
+      <w:bookmarkEnd w:id="3"/>
     </w:p>
     <w:p>
       <w:pPr>
@@ -1612,11 +1571,9 @@
         </w:numPr>
         <w:spacing w:after="160" w:line="259" w:lineRule="auto"/>
       </w:pPr>
-      <w:proofErr w:type="spellStart"/>
       <w:r>
         <w:t>Nio</w:t>
       </w:r>
-      <w:proofErr w:type="spellEnd"/>
     </w:p>
     <w:p>
       <w:pPr>
@@ -1636,7 +1593,20 @@
         <w:spacing w:after="160" w:line="259" w:lineRule="auto"/>
       </w:pPr>
       <w:r>
-        <w:t>Dichas compañías pertenecen al sector de la automoción, donde las cuatro cotizan en bolsa de valores. Esto quiere decir que se pueden comprar sus acciones, las cuales tienen un valor que fluctúa en función de distintos parámetros como las ganancias de las empresas, la oferta y demanda de las acciones…</w:t>
+        <w:t>Dichas compañías pertenecen al sector de la automoción, donde las cuatro cotizan en bolsa de valores</w:t>
+      </w:r>
+      <w:r>
+        <w:t xml:space="preserve"> de Nueva York</w:t>
+      </w:r>
+      <w:r>
+        <w:t xml:space="preserve">. Esto quiere decir que se pueden comprar sus acciones, las cuales tienen un valor que fluctúa en función de </w:t>
+      </w:r>
+      <w:r>
+        <w:lastRenderedPageBreak/>
+        <w:t>distintos parámetros como las ganancias de las empresas, la oferta y demanda de las accione</w:t>
+      </w:r>
+      <w:r>
+        <w:t>s, etc.</w:t>
       </w:r>
     </w:p>
     <w:p>
@@ -1644,7 +1614,6 @@
         <w:spacing w:after="160" w:line="259" w:lineRule="auto"/>
       </w:pPr>
       <w:r>
-        <w:lastRenderedPageBreak/>
         <w:t>El juego de datos extraído refleja los datos relativos a los valores de dichas acciones para las cuatro compañías mencionadas anteriormente, donde se reflejan los siguientes datos:</w:t>
       </w:r>
     </w:p>
@@ -1728,16 +1697,48 @@
     </w:p>
     <w:p>
       <w:pPr>
+        <w:pStyle w:val="Prrafodelista"/>
+        <w:numPr>
+          <w:ilvl w:val="0"/>
+          <w:numId w:val="19"/>
+        </w:numPr>
         <w:spacing w:after="160" w:line="259" w:lineRule="auto"/>
       </w:pPr>
       <w:r>
+        <w:t>Dividendos recibidos por los accionistas</w:t>
+      </w:r>
+    </w:p>
+    <w:p>
+      <w:pPr>
+        <w:pStyle w:val="Prrafodelista"/>
+        <w:numPr>
+          <w:ilvl w:val="0"/>
+          <w:numId w:val="19"/>
+        </w:numPr>
+        <w:spacing w:after="160" w:line="259" w:lineRule="auto"/>
+      </w:pPr>
+      <w:r>
+        <w:t>Stock splits ese día</w:t>
+      </w:r>
+    </w:p>
+    <w:p>
+      <w:pPr>
+        <w:spacing w:after="160" w:line="259" w:lineRule="auto"/>
+      </w:pPr>
+      <w:r>
         <w:t>Dicho</w:t>
       </w:r>
       <w:r>
         <w:t>s</w:t>
       </w:r>
       <w:r>
-        <w:t xml:space="preserve"> datos se han extraído para un intervalo de tiempo de un año, donde para cada día se </w:t>
+        <w:t xml:space="preserve"> datos se han extraído para un intervalo de tiempo de un año</w:t>
+      </w:r>
+      <w:r>
+        <w:t xml:space="preserve"> </w:t>
+      </w:r>
+      <w:r>
+        <w:t xml:space="preserve">donde para cada día se </w:t>
       </w:r>
       <w:r>
         <w:t>reflejan los valores de las acciones descritos anteriormente.</w:t>
@@ -1761,15 +1762,13 @@
       <w:r>
         <w:t xml:space="preserve">Para la extracción de los datos se ha tenido que examinar el fichero “robots.txt”, con la finalidad de saber que accesos se permiten a robots y que información se permite extraer de </w:t>
       </w:r>
-      <w:hyperlink r:id="rId13" w:history="1">
-        <w:proofErr w:type="spellStart"/>
+      <w:hyperlink r:id="rId14" w:history="1">
         <w:r>
           <w:rPr>
             <w:rStyle w:val="Hipervnculo"/>
           </w:rPr>
           <w:t>YahooFinance</w:t>
         </w:r>
-        <w:proofErr w:type="spellEnd"/>
       </w:hyperlink>
       <w:r>
         <w:rPr>
@@ -1833,13 +1832,8 @@
         <w:spacing w:after="160" w:line="259" w:lineRule="auto"/>
       </w:pPr>
       <w:r>
-        <w:t>/__</w:t>
-      </w:r>
-      <w:proofErr w:type="spellStart"/>
-      <w:r>
-        <w:t>blank</w:t>
-      </w:r>
-      <w:proofErr w:type="spellEnd"/>
+        <w:t>/__blank</w:t>
+      </w:r>
     </w:p>
     <w:p>
       <w:pPr>
@@ -1851,13 +1845,8 @@
         <w:spacing w:after="160" w:line="259" w:lineRule="auto"/>
       </w:pPr>
       <w:r>
-        <w:t>/_</w:t>
-      </w:r>
-      <w:proofErr w:type="spellStart"/>
-      <w:r>
-        <w:t>td_api</w:t>
-      </w:r>
-      <w:proofErr w:type="spellEnd"/>
+        <w:t>/_td_api</w:t>
+      </w:r>
     </w:p>
     <w:p>
       <w:pPr>
@@ -1869,13 +1858,8 @@
         <w:spacing w:after="160" w:line="259" w:lineRule="auto"/>
       </w:pPr>
       <w:r>
-        <w:t>/_</w:t>
-      </w:r>
-      <w:proofErr w:type="spellStart"/>
-      <w:r>
-        <w:t>remote</w:t>
-      </w:r>
-      <w:proofErr w:type="spellEnd"/>
+        <w:t>/_remote</w:t>
+      </w:r>
     </w:p>
     <w:p>
       <w:pPr>
@@ -1911,12 +1895,91 @@
           <w:numId w:val="4"/>
         </w:numPr>
       </w:pPr>
-      <w:bookmarkStart w:id="3" w:name="_Toc54283607"/>
+      <w:bookmarkStart w:id="4" w:name="_Toc54283607"/>
       <w:r>
         <w:lastRenderedPageBreak/>
         <w:t>Representación gráfica</w:t>
       </w:r>
-      <w:bookmarkEnd w:id="3"/>
+      <w:bookmarkEnd w:id="4"/>
+    </w:p>
+    <w:p>
+      <w:pPr>
+        <w:spacing w:after="160" w:line="259" w:lineRule="auto"/>
+        <w:jc w:val="left"/>
+      </w:pPr>
+    </w:p>
+    <w:p>
+      <w:pPr>
+        <w:spacing w:after="160" w:line="259" w:lineRule="auto"/>
+        <w:jc w:val="left"/>
+      </w:pPr>
+      <w:r>
+        <w:t>El Dataset generado se identifica de la siguiente forma:</w:t>
+      </w:r>
+    </w:p>
+    <w:p>
+      <w:pPr>
+        <w:spacing w:after="160" w:line="259" w:lineRule="auto"/>
+        <w:jc w:val="left"/>
+      </w:pPr>
+      <w:r>
+        <w:rPr>
+          <w:noProof/>
+        </w:rPr>
+        <w:drawing>
+          <wp:inline distT="0" distB="0" distL="0" distR="0" wp14:anchorId="304CAB18" wp14:editId="5ECB75A9">
+            <wp:extent cx="5400040" cy="7049135"/>
+            <wp:effectExtent l="0" t="0" r="0" b="0"/>
+            <wp:docPr id="1" name="Imagen 1"/>
+            <wp:cNvGraphicFramePr>
+              <a:graphicFrameLocks xmlns:a="http://schemas.openxmlformats.org/drawingml/2006/main" noChangeAspect="1"/>
+            </wp:cNvGraphicFramePr>
+            <a:graphic xmlns:a="http://schemas.openxmlformats.org/drawingml/2006/main">
+              <a:graphicData uri="http://schemas.openxmlformats.org/drawingml/2006/picture">
+                <pic:pic xmlns:pic="http://schemas.openxmlformats.org/drawingml/2006/picture">
+                  <pic:nvPicPr>
+                    <pic:cNvPr id="1" name=""/>
+                    <pic:cNvPicPr/>
+                  </pic:nvPicPr>
+                  <pic:blipFill>
+                    <a:blip r:embed="rId15"/>
+                    <a:stretch>
+                      <a:fillRect/>
+                    </a:stretch>
+                  </pic:blipFill>
+                  <pic:spPr>
+                    <a:xfrm>
+                      <a:off x="0" y="0"/>
+                      <a:ext cx="5400040" cy="7049135"/>
+                    </a:xfrm>
+                    <a:prstGeom prst="rect">
+                      <a:avLst/>
+                    </a:prstGeom>
+                  </pic:spPr>
+                </pic:pic>
+              </a:graphicData>
+            </a:graphic>
+          </wp:inline>
+        </w:drawing>
+      </w:r>
+    </w:p>
+    <w:p>
+      <w:pPr>
+        <w:spacing w:after="160" w:line="259" w:lineRule="auto"/>
+        <w:jc w:val="left"/>
+        <w:rPr>
+          <w:noProof/>
+        </w:rPr>
+      </w:pPr>
+      <w:r>
+        <w:t>Además, junto al archivo Excel, también generamos una visualización de los datos más representativos de cada empresa estudiada. Estos son, el valor de cierre por cada día y el volumen. El siguiente sería el ejemplo de TESLA</w:t>
+      </w:r>
+      <w:r>
+        <w:rPr>
+          <w:noProof/>
+        </w:rPr>
+        <w:t>.</w:t>
+      </w:r>
     </w:p>
     <w:p>
       <w:pPr>
@@ -1930,7 +1993,70 @@
         </w:rPr>
       </w:pPr>
       <w:r>
-        <w:br w:type="page"/>
+        <w:rPr>
+          <w:noProof/>
+        </w:rPr>
+        <w:lastRenderedPageBreak/>
+        <w:drawing>
+          <wp:inline distT="0" distB="0" distL="0" distR="0" wp14:anchorId="36A50F5B" wp14:editId="754AF451">
+            <wp:extent cx="5394960" cy="3779520"/>
+            <wp:effectExtent l="0" t="0" r="0" b="0"/>
+            <wp:docPr id="2" name="Imagen 2"/>
+            <wp:cNvGraphicFramePr>
+              <a:graphicFrameLocks xmlns:a="http://schemas.openxmlformats.org/drawingml/2006/main" noChangeAspect="1"/>
+            </wp:cNvGraphicFramePr>
+            <a:graphic xmlns:a="http://schemas.openxmlformats.org/drawingml/2006/main">
+              <a:graphicData uri="http://schemas.openxmlformats.org/drawingml/2006/picture">
+                <pic:pic xmlns:pic="http://schemas.openxmlformats.org/drawingml/2006/picture">
+                  <pic:nvPicPr>
+                    <pic:cNvPr id="0" name="Picture 2"/>
+                    <pic:cNvPicPr>
+                      <a:picLocks noChangeAspect="1" noChangeArrowheads="1"/>
+                    </pic:cNvPicPr>
+                  </pic:nvPicPr>
+                  <pic:blipFill>
+                    <a:blip r:embed="rId16">
+                      <a:extLst>
+                        <a:ext uri="{28A0092B-C50C-407E-A947-70E740481C1C}">
+                          <a14:useLocalDpi xmlns:a14="http://schemas.microsoft.com/office/drawing/2010/main" val="0"/>
+                        </a:ext>
+                      </a:extLst>
+                    </a:blip>
+                    <a:srcRect/>
+                    <a:stretch>
+                      <a:fillRect/>
+                    </a:stretch>
+                  </pic:blipFill>
+                  <pic:spPr bwMode="auto">
+                    <a:xfrm>
+                      <a:off x="0" y="0"/>
+                      <a:ext cx="5394960" cy="3779520"/>
+                    </a:xfrm>
+                    <a:prstGeom prst="rect">
+                      <a:avLst/>
+                    </a:prstGeom>
+                    <a:noFill/>
+                    <a:ln>
+                      <a:noFill/>
+                    </a:ln>
+                  </pic:spPr>
+                </pic:pic>
+              </a:graphicData>
+            </a:graphic>
+          </wp:inline>
+        </w:drawing>
+      </w:r>
+    </w:p>
+    <w:p>
+      <w:pPr>
+        <w:spacing w:after="160" w:line="259" w:lineRule="auto"/>
+        <w:jc w:val="left"/>
+      </w:pPr>
+      <w:r>
+        <w:t>En la parte superior del gráfico se observa la evolución de la cotización de la acción, esto es, el precio de cierre</w:t>
+      </w:r>
+      <w:r>
+        <w:t>. Mientras que en la parte inferior se observa la evolución del volumen de operaciones realizadas por los accionistas sobre esta empresa.</w:t>
       </w:r>
     </w:p>
     <w:p>
@@ -1941,12 +2067,11 @@
           <w:numId w:val="4"/>
         </w:numPr>
       </w:pPr>
-      <w:bookmarkStart w:id="4" w:name="_Toc54283608"/>
-      <w:r>
-        <w:lastRenderedPageBreak/>
+      <w:bookmarkStart w:id="5" w:name="_Toc54283608"/>
+      <w:r>
         <w:t>Contenido</w:t>
       </w:r>
-      <w:bookmarkEnd w:id="4"/>
+      <w:bookmarkEnd w:id="5"/>
     </w:p>
     <w:p>
       <w:pPr>
@@ -1959,21 +2084,7 @@
         <w:spacing w:after="160" w:line="259" w:lineRule="auto"/>
       </w:pPr>
       <w:r>
-        <w:t xml:space="preserve">El conjunto de datos referentes al valor accionarial de las compañías Tesla, Ferrari, </w:t>
-      </w:r>
-      <w:proofErr w:type="spellStart"/>
-      <w:r>
-        <w:t>Nio</w:t>
-      </w:r>
-      <w:proofErr w:type="spellEnd"/>
-      <w:r>
-        <w:t xml:space="preserve"> y Porsche desde el 9 de noviembre de 2019 hasta el 9 de noviembre de 2020 extraídos en el fichero </w:t>
-      </w:r>
-      <w:r>
-        <w:t>AccionesSectorAutomocion.xlsx</w:t>
-      </w:r>
-      <w:r>
-        <w:t xml:space="preserve"> son:</w:t>
+        <w:t>El conjunto de datos referentes al valor accionarial de las compañías Tesla, Ferrari, Nio y Porsche desde el 9 de noviembre de 2019 hasta el 9 de noviembre de 2020 extraídos en el fichero AccionesSectorAutomocion.xlsx son:</w:t>
       </w:r>
     </w:p>
     <w:p>
@@ -2011,28 +2122,9 @@
       <w:r>
         <w:t xml:space="preserve">fecha en formato </w:t>
       </w:r>
-      <w:proofErr w:type="spellStart"/>
-      <w:r>
-        <w:rPr>
-          <w:highlight w:val="yellow"/>
-        </w:rPr>
-        <w:t>dd</w:t>
-      </w:r>
-      <w:proofErr w:type="spellEnd"/>
-      <w:r>
-        <w:rPr>
-          <w:highlight w:val="yellow"/>
-        </w:rPr>
-        <w:t>/MM/</w:t>
-      </w:r>
-      <w:proofErr w:type="spellStart"/>
-      <w:r>
-        <w:rPr>
-          <w:highlight w:val="yellow"/>
-        </w:rPr>
-        <w:t>yyyy</w:t>
-      </w:r>
-      <w:proofErr w:type="spellEnd"/>
+      <w:r>
+        <w:t>dd/MM/yyyy</w:t>
+      </w:r>
     </w:p>
     <w:p>
       <w:pPr>
@@ -2078,7 +2170,6 @@
           <w:szCs w:val="32"/>
         </w:rPr>
       </w:pPr>
-      <w:proofErr w:type="spellStart"/>
       <w:r>
         <w:rPr>
           <w:b/>
@@ -2086,7 +2177,6 @@
         </w:rPr>
         <w:t>Máx</w:t>
       </w:r>
-      <w:proofErr w:type="spellEnd"/>
       <w:r>
         <w:t>:</w:t>
       </w:r>
@@ -2140,31 +2230,10 @@
           <w:b/>
           <w:bCs/>
         </w:rPr>
-        <w:t xml:space="preserve">Cierre </w:t>
-      </w:r>
-      <w:proofErr w:type="spellStart"/>
-      <w:proofErr w:type="gramStart"/>
-      <w:r>
-        <w:rPr>
-          <w:b/>
-          <w:bCs/>
-        </w:rPr>
-        <w:t>ajus</w:t>
-      </w:r>
-      <w:proofErr w:type="spellEnd"/>
-      <w:r>
-        <w:rPr>
-          <w:b/>
-          <w:bCs/>
-        </w:rPr>
-        <w:t>.</w:t>
-      </w:r>
-      <w:r>
-        <w:t>*</w:t>
-      </w:r>
-      <w:proofErr w:type="gramEnd"/>
-      <w:r>
-        <w:t>: valor de la acción estimado en el cierre del mercado expresado en USD.</w:t>
+        <w:t>Cierre ajus.</w:t>
+      </w:r>
+      <w:r>
+        <w:t>*: valor de la acción estimado en el cierre del mercado expresado en USD.</w:t>
       </w:r>
     </w:p>
     <w:p>
@@ -2198,7 +2267,7 @@
           <w:color w:val="1E1A1A"/>
           <w:shd w:val="clear" w:color="auto" w:fill="FFFFFF"/>
         </w:rPr>
-        <w:t xml:space="preserve">la cantidad de un activo concreto en el que se invierte durante </w:t>
+        <w:t>la cantidad de un activo concreto en el que se invierte durante un día</w:t>
       </w:r>
       <w:r>
         <w:rPr>
@@ -2206,7 +2275,102 @@
           <w:color w:val="1E1A1A"/>
           <w:shd w:val="clear" w:color="auto" w:fill="FFFFFF"/>
         </w:rPr>
-        <w:t>un día</w:t>
+        <w:t>.</w:t>
+      </w:r>
+    </w:p>
+    <w:p>
+      <w:pPr>
+        <w:pStyle w:val="Prrafodelista"/>
+        <w:numPr>
+          <w:ilvl w:val="0"/>
+          <w:numId w:val="19"/>
+        </w:numPr>
+        <w:spacing w:after="160" w:line="259" w:lineRule="auto"/>
+        <w:rPr>
+          <w:rFonts w:eastAsiaTheme="majorEastAsia" w:cstheme="majorBidi"/>
+          <w:b/>
+          <w:sz w:val="32"/>
+          <w:szCs w:val="32"/>
+        </w:rPr>
+      </w:pPr>
+      <w:r>
+        <w:rPr>
+          <w:b/>
+          <w:bCs/>
+        </w:rPr>
+        <w:t>Dividends:</w:t>
+      </w:r>
+      <w:r>
+        <w:rPr>
+          <w:rFonts w:eastAsiaTheme="majorEastAsia" w:cstheme="majorBidi"/>
+          <w:b/>
+          <w:sz w:val="32"/>
+          <w:szCs w:val="32"/>
+        </w:rPr>
+        <w:t xml:space="preserve"> </w:t>
+      </w:r>
+      <w:r>
+        <w:rPr>
+          <w:rFonts w:cs="Arial"/>
+          <w:color w:val="1E1A1A"/>
+          <w:shd w:val="clear" w:color="auto" w:fill="FFFFFF"/>
+        </w:rPr>
+        <w:t>dinero recibido por los accionistas en forma de dividendos ese día</w:t>
+      </w:r>
+      <w:r>
+        <w:rPr>
+          <w:rFonts w:cs="Arial"/>
+          <w:color w:val="1E1A1A"/>
+          <w:shd w:val="clear" w:color="auto" w:fill="FFFFFF"/>
+        </w:rPr>
+        <w:t>.</w:t>
+      </w:r>
+    </w:p>
+    <w:p>
+      <w:pPr>
+        <w:pStyle w:val="Prrafodelista"/>
+        <w:numPr>
+          <w:ilvl w:val="0"/>
+          <w:numId w:val="19"/>
+        </w:numPr>
+        <w:spacing w:after="160" w:line="259" w:lineRule="auto"/>
+        <w:rPr>
+          <w:rFonts w:cs="Arial"/>
+          <w:color w:val="1E1A1A"/>
+          <w:shd w:val="clear" w:color="auto" w:fill="FFFFFF"/>
+        </w:rPr>
+      </w:pPr>
+      <w:r>
+        <w:rPr>
+          <w:b/>
+          <w:bCs/>
+        </w:rPr>
+        <w:t>Stock Splits:</w:t>
+      </w:r>
+      <w:r>
+        <w:rPr>
+          <w:rFonts w:eastAsiaTheme="majorEastAsia" w:cstheme="majorBidi"/>
+          <w:b/>
+          <w:sz w:val="32"/>
+          <w:szCs w:val="32"/>
+        </w:rPr>
+        <w:t xml:space="preserve"> </w:t>
+      </w:r>
+      <w:r>
+        <w:rPr>
+          <w:rFonts w:cs="Arial"/>
+          <w:color w:val="1E1A1A"/>
+          <w:shd w:val="clear" w:color="auto" w:fill="FFFFFF"/>
+        </w:rPr>
+        <w:t>Si se ha realizado una operación de división de acciones o no ese día</w:t>
+      </w:r>
+      <w:r>
+        <w:rPr>
+          <w:rFonts w:cs="Arial"/>
+          <w:color w:val="1E1A1A"/>
+          <w:shd w:val="clear" w:color="auto" w:fill="FFFFFF"/>
+        </w:rPr>
+        <w:t>.</w:t>
       </w:r>
     </w:p>
     <w:p>
@@ -2219,6 +2383,7 @@
         <w:rPr>
           <w:rFonts w:eastAsiaTheme="majorEastAsia"/>
         </w:rPr>
+        <w:lastRenderedPageBreak/>
         <w:t>Las acciones realizadas para la extracción de la información explicada anteriormente han sido:</w:t>
       </w:r>
     </w:p>
@@ -2325,35 +2490,7 @@
         <w:rPr>
           <w:rFonts w:eastAsiaTheme="majorEastAsia"/>
         </w:rPr>
-        <w:t xml:space="preserve"> los datos que se quieren extraer. En este paso se ha identificado que no todos los datos están siempre presentes en la página, puesto que se tiene que realizar </w:t>
-      </w:r>
-      <w:proofErr w:type="spellStart"/>
-      <w:r>
-        <w:rPr>
-          <w:rFonts w:eastAsiaTheme="majorEastAsia"/>
-        </w:rPr>
-        <w:t>scroll</w:t>
-      </w:r>
-      <w:proofErr w:type="spellEnd"/>
-      <w:r>
-        <w:rPr>
-          <w:rFonts w:eastAsiaTheme="majorEastAsia"/>
-        </w:rPr>
-        <w:t xml:space="preserve"> </w:t>
-      </w:r>
-      <w:proofErr w:type="spellStart"/>
-      <w:r>
-        <w:rPr>
-          <w:rFonts w:eastAsiaTheme="majorEastAsia"/>
-        </w:rPr>
-        <w:t>down</w:t>
-      </w:r>
-      <w:proofErr w:type="spellEnd"/>
-      <w:r>
-        <w:rPr>
-          <w:rFonts w:eastAsiaTheme="majorEastAsia"/>
-        </w:rPr>
-        <w:t xml:space="preserve"> para que aparezcan todos</w:t>
+        <w:t xml:space="preserve"> los datos que se quieren extraer. En este paso se ha identificado que no todos los datos están siempre presentes en la página, puesto que se tiene que realizar scroll down para que aparezcan todos</w:t>
       </w:r>
       <w:r>
         <w:rPr>
@@ -2390,49 +2527,7 @@
         <w:rPr>
           <w:rFonts w:eastAsiaTheme="majorEastAsia"/>
         </w:rPr>
-        <w:t xml:space="preserve">Para ello se ha utilizado la librería </w:t>
-      </w:r>
-      <w:proofErr w:type="spellStart"/>
-      <w:r>
-        <w:rPr>
-          <w:rFonts w:eastAsiaTheme="majorEastAsia"/>
-        </w:rPr>
-        <w:t>Selenium</w:t>
-      </w:r>
-      <w:proofErr w:type="spellEnd"/>
-      <w:r>
-        <w:rPr>
-          <w:rFonts w:eastAsiaTheme="majorEastAsia"/>
-        </w:rPr>
-        <w:t xml:space="preserve">, que permite conectarse al sitio web e interactuar con esta. En este proyecto se ha utilizado para hacer </w:t>
-      </w:r>
-      <w:proofErr w:type="spellStart"/>
-      <w:r>
-        <w:rPr>
-          <w:rFonts w:eastAsiaTheme="majorEastAsia"/>
-        </w:rPr>
-        <w:t>scroll</w:t>
-      </w:r>
-      <w:proofErr w:type="spellEnd"/>
-      <w:r>
-        <w:rPr>
-          <w:rFonts w:eastAsiaTheme="majorEastAsia"/>
-        </w:rPr>
-        <w:t xml:space="preserve"> </w:t>
-      </w:r>
-      <w:proofErr w:type="spellStart"/>
-      <w:r>
-        <w:rPr>
-          <w:rFonts w:eastAsiaTheme="majorEastAsia"/>
-        </w:rPr>
-        <w:t>down</w:t>
-      </w:r>
-      <w:proofErr w:type="spellEnd"/>
-      <w:r>
-        <w:rPr>
-          <w:rFonts w:eastAsiaTheme="majorEastAsia"/>
-        </w:rPr>
-        <w:t xml:space="preserve"> sobre el sitio y extraer la información de la tabla en cuestión.</w:t>
+        <w:t>Para ello se ha utilizado la librería Selenium, que permite conectarse al sitio web e interactuar con esta. En este proyecto se ha utilizado para hacer scroll down sobre el sitio y extraer la información de la tabla en cuestión.</w:t>
       </w:r>
     </w:p>
     <w:p>
@@ -2457,63 +2552,7 @@
         <w:rPr>
           <w:rFonts w:eastAsiaTheme="majorEastAsia"/>
         </w:rPr>
-        <w:t xml:space="preserve">Descarga del </w:t>
-      </w:r>
-      <w:proofErr w:type="spellStart"/>
-      <w:r>
-        <w:rPr>
-          <w:rFonts w:eastAsiaTheme="majorEastAsia"/>
-        </w:rPr>
-        <w:t>html</w:t>
-      </w:r>
-      <w:proofErr w:type="spellEnd"/>
-      <w:r>
-        <w:rPr>
-          <w:rFonts w:eastAsiaTheme="majorEastAsia"/>
-        </w:rPr>
-        <w:t xml:space="preserve"> con </w:t>
-      </w:r>
-      <w:proofErr w:type="spellStart"/>
-      <w:r>
-        <w:rPr>
-          <w:rFonts w:eastAsiaTheme="majorEastAsia"/>
-        </w:rPr>
-        <w:t>Selenium</w:t>
-      </w:r>
-      <w:proofErr w:type="spellEnd"/>
-      <w:r>
-        <w:rPr>
-          <w:rFonts w:eastAsiaTheme="majorEastAsia"/>
-        </w:rPr>
-        <w:t xml:space="preserve"> para posteriormente realizar web </w:t>
-      </w:r>
-      <w:proofErr w:type="spellStart"/>
-      <w:r>
-        <w:rPr>
-          <w:rFonts w:eastAsiaTheme="majorEastAsia"/>
-        </w:rPr>
-        <w:t>scrapping</w:t>
-      </w:r>
-      <w:proofErr w:type="spellEnd"/>
-      <w:r>
-        <w:rPr>
-          <w:rFonts w:eastAsiaTheme="majorEastAsia"/>
-        </w:rPr>
-        <w:t xml:space="preserve"> con “</w:t>
-      </w:r>
-      <w:proofErr w:type="spellStart"/>
-      <w:r>
-        <w:rPr>
-          <w:rFonts w:eastAsiaTheme="majorEastAsia"/>
-        </w:rPr>
-        <w:t>BeautifulSoup</w:t>
-      </w:r>
-      <w:proofErr w:type="spellEnd"/>
-      <w:r>
-        <w:rPr>
-          <w:rFonts w:eastAsiaTheme="majorEastAsia"/>
-        </w:rPr>
-        <w:t>”.</w:t>
+        <w:t>Descarga del html con Selenium para posteriormente realizar web scrapping con “BeautifulSoup”.</w:t>
       </w:r>
     </w:p>
     <w:p>
@@ -2538,49 +2577,7 @@
         <w:rPr>
           <w:rFonts w:eastAsiaTheme="majorEastAsia"/>
         </w:rPr>
-        <w:t>Creación de un “</w:t>
-      </w:r>
-      <w:proofErr w:type="spellStart"/>
-      <w:r>
-        <w:rPr>
-          <w:rFonts w:eastAsiaTheme="majorEastAsia"/>
-        </w:rPr>
-        <w:t>soup</w:t>
-      </w:r>
-      <w:proofErr w:type="spellEnd"/>
-      <w:r>
-        <w:rPr>
-          <w:rFonts w:eastAsiaTheme="majorEastAsia"/>
-        </w:rPr>
-        <w:t xml:space="preserve">” del </w:t>
-      </w:r>
-      <w:proofErr w:type="spellStart"/>
-      <w:r>
-        <w:rPr>
-          <w:rFonts w:eastAsiaTheme="majorEastAsia"/>
-        </w:rPr>
-        <w:t>html</w:t>
-      </w:r>
-      <w:proofErr w:type="spellEnd"/>
-      <w:r>
-        <w:rPr>
-          <w:rFonts w:eastAsiaTheme="majorEastAsia"/>
-        </w:rPr>
-        <w:t xml:space="preserve"> utilizando la librería “</w:t>
-      </w:r>
-      <w:proofErr w:type="spellStart"/>
-      <w:r>
-        <w:rPr>
-          <w:rFonts w:eastAsiaTheme="majorEastAsia"/>
-        </w:rPr>
-        <w:t>BeautifulSoup</w:t>
-      </w:r>
-      <w:proofErr w:type="spellEnd"/>
-      <w:r>
-        <w:rPr>
-          <w:rFonts w:eastAsiaTheme="majorEastAsia"/>
-        </w:rPr>
-        <w:t>”.</w:t>
+        <w:t>Creación de un “soup” del html utilizando la librería “BeautifulSoup”.</w:t>
       </w:r>
     </w:p>
     <w:p>
@@ -2662,21 +2659,7 @@
         <w:rPr>
           <w:rFonts w:eastAsiaTheme="majorEastAsia"/>
         </w:rPr>
-        <w:t xml:space="preserve">Creación del </w:t>
-      </w:r>
-      <w:proofErr w:type="spellStart"/>
-      <w:r>
-        <w:rPr>
-          <w:rFonts w:eastAsiaTheme="majorEastAsia"/>
-        </w:rPr>
-        <w:t>dataframe</w:t>
-      </w:r>
-      <w:proofErr w:type="spellEnd"/>
-      <w:r>
-        <w:rPr>
-          <w:rFonts w:eastAsiaTheme="majorEastAsia"/>
-        </w:rPr>
-        <w:t xml:space="preserve"> con los datos de interés</w:t>
+        <w:t>Creación del dataframe con los datos de interés</w:t>
       </w:r>
     </w:p>
     <w:p>
@@ -2702,7 +2685,6 @@
         <w:rPr>
           <w:rFonts w:eastAsiaTheme="majorEastAsia"/>
         </w:rPr>
-        <w:lastRenderedPageBreak/>
         <w:t xml:space="preserve"> Iteración del código para extraer la información de las compañías de interés.</w:t>
       </w:r>
     </w:p>
@@ -2743,14 +2725,12 @@
         </w:rPr>
         <w:t xml:space="preserve"> “.</w:t>
       </w:r>
-      <w:proofErr w:type="spellStart"/>
       <w:r>
         <w:rPr>
           <w:rFonts w:eastAsiaTheme="majorEastAsia"/>
         </w:rPr>
         <w:t>csv</w:t>
       </w:r>
-      <w:proofErr w:type="spellEnd"/>
       <w:r>
         <w:rPr>
           <w:rFonts w:eastAsiaTheme="majorEastAsia"/>
@@ -2787,62 +2767,44 @@
           <w:numId w:val="4"/>
         </w:numPr>
       </w:pPr>
-      <w:bookmarkStart w:id="5" w:name="_Toc54283609"/>
+      <w:bookmarkStart w:id="6" w:name="_Toc54283609"/>
       <w:r>
         <w:t>Agradecimientos</w:t>
       </w:r>
-      <w:bookmarkEnd w:id="5"/>
-    </w:p>
+      <w:bookmarkEnd w:id="6"/>
+    </w:p>
+    <w:p/>
     <w:p>
       <w:pPr>
         <w:spacing w:after="160" w:line="259" w:lineRule="auto"/>
         <w:jc w:val="left"/>
       </w:pPr>
-    </w:p>
-    <w:p>
-      <w:pPr>
-        <w:spacing w:after="160" w:line="259" w:lineRule="auto"/>
-        <w:jc w:val="left"/>
-      </w:pPr>
-      <w:r>
-        <w:t>La extracción de datos sobre el valor de las acciones de las empresas seleccionadas que cotizan en bolsa ha sido gracias al sitio web “</w:t>
-      </w:r>
-      <w:proofErr w:type="spellStart"/>
-      <w:r>
-        <w:t>Yahoo</w:t>
-      </w:r>
-      <w:proofErr w:type="spellEnd"/>
-      <w:r>
-        <w:t xml:space="preserve"> </w:t>
-      </w:r>
-      <w:proofErr w:type="spellStart"/>
-      <w:r>
-        <w:t>Finance</w:t>
-      </w:r>
-      <w:proofErr w:type="spellEnd"/>
-      <w:r>
-        <w:t xml:space="preserve">”, cuyos datos están alojados en: </w:t>
-      </w:r>
-      <w:hyperlink r:id="rId14" w:history="1">
+      <w:r>
+        <w:t xml:space="preserve">La extracción de datos sobre el valor de las acciones de las empresas seleccionadas que cotizan en bolsa ha sido gracias al sitio web “Yahoo Finance”, cuyos datos están alojados en: </w:t>
+      </w:r>
+      <w:hyperlink r:id="rId17" w:history="1">
         <w:r>
           <w:rPr>
             <w:rStyle w:val="Hipervnculo"/>
           </w:rPr>
-          <w:t>https://es.finance.yahoo.com/</w:t>
-        </w:r>
-        <w:r>
-          <w:rPr>
-            <w:rStyle w:val="Hipervnculo"/>
-          </w:rPr>
-          <w:t xml:space="preserve"> </w:t>
+          <w:t xml:space="preserve">https://es.finance.yahoo.com/ </w:t>
         </w:r>
       </w:hyperlink>
       <w:r>
         <w:t xml:space="preserve"> y son de acceso público y gratuito.</w:t>
       </w:r>
-      <w:r>
-        <w:br w:type="page"/>
-      </w:r>
+    </w:p>
+    <w:p>
+      <w:pPr>
+        <w:spacing w:after="160" w:line="259" w:lineRule="auto"/>
+        <w:jc w:val="left"/>
+      </w:pPr>
+    </w:p>
+    <w:p>
+      <w:pPr>
+        <w:spacing w:after="160" w:line="259" w:lineRule="auto"/>
+        <w:jc w:val="left"/>
+      </w:pPr>
     </w:p>
     <w:p>
       <w:pPr>
@@ -2852,12 +2814,25 @@
           <w:numId w:val="4"/>
         </w:numPr>
       </w:pPr>
-      <w:bookmarkStart w:id="6" w:name="_Toc54283610"/>
+      <w:bookmarkStart w:id="7" w:name="_Toc54283610"/>
       <w:r>
         <w:lastRenderedPageBreak/>
         <w:t>Inspiración</w:t>
       </w:r>
-      <w:bookmarkEnd w:id="6"/>
+      <w:bookmarkEnd w:id="7"/>
+    </w:p>
+    <w:p/>
+    <w:p>
+      <w:pPr>
+        <w:spacing w:after="160" w:line="259" w:lineRule="auto"/>
+        <w:jc w:val="left"/>
+      </w:pPr>
+      <w:r>
+        <w:t>La pandemia en la que nos vemos inmersos ha afectado a numerosos campos, desde el más claro, la salud, hasta el económico, haciendo que muchas personas pierdan sus trabajos o cierren sus negocios. Esta situación también ha afectado a la bolsa de valores, dado que en marzo, cuando se declaró el estado de alarma, las bolsas de todo el mundo cayeron en picado haciendo que millones de personas perdiesen una gran proporción de sus ahorros.</w:t>
+      </w:r>
+      <w:r>
+        <w:t xml:space="preserve"> Esto ha generado que muchos inversionistas viesen esta situación como un momento idóneo para comprar acciones, lo que ha producido que se esté generando una ‘burbuja bursátil’. Esto es, empresas como Amazon, Facebook o Tesla, estudiada en esta práctica, están en su cotización máxima histórica.</w:t>
+      </w:r>
     </w:p>
     <w:p>
       <w:pPr>
@@ -2871,7 +2846,7 @@
         </w:rPr>
       </w:pPr>
       <w:r>
-        <w:br w:type="page"/>
+        <w:t>Es por la gravedad de este asunto y las consecuencias que pueden traer consigo que dicha ‘burbuja’ se ‘explote’, que hemos visto interesante obtener los datos de varias empresas de un sector concreto, el automovilístico, para comprobar qué supuso la pandemia a cada empresa y cómo se han recuperado (o no) de las caídas de marzo.</w:t>
       </w:r>
     </w:p>
     <w:p>
@@ -2882,14 +2857,12 @@
           <w:numId w:val="4"/>
         </w:numPr>
       </w:pPr>
-      <w:bookmarkStart w:id="7" w:name="_Toc54283611"/>
-      <w:r>
-        <w:lastRenderedPageBreak/>
+      <w:bookmarkStart w:id="8" w:name="_Toc54283611"/>
+      <w:r>
         <w:t>Licencia</w:t>
       </w:r>
-      <w:bookmarkEnd w:id="7"/>
-    </w:p>
-    <w:p/>
+      <w:bookmarkEnd w:id="8"/>
+    </w:p>
     <w:p>
       <w:pPr>
         <w:autoSpaceDE w:val="0"/>
@@ -2902,7 +2875,6 @@
       <w:r>
         <w:t xml:space="preserve">La licencia escogida ha sido </w:t>
       </w:r>
-      <w:proofErr w:type="spellStart"/>
       <w:r>
         <w:rPr>
           <w:b/>
@@ -2910,89 +2882,8 @@
           <w:i/>
           <w:iCs/>
         </w:rPr>
-        <w:t>Released</w:t>
-      </w:r>
-      <w:proofErr w:type="spellEnd"/>
-      <w:r>
-        <w:rPr>
-          <w:b/>
-          <w:bCs/>
-          <w:i/>
-          <w:iCs/>
-        </w:rPr>
-        <w:t xml:space="preserve"> </w:t>
-      </w:r>
-      <w:proofErr w:type="spellStart"/>
-      <w:r>
-        <w:rPr>
-          <w:b/>
-          <w:bCs/>
-          <w:i/>
-          <w:iCs/>
-        </w:rPr>
-        <w:t>Under</w:t>
-      </w:r>
-      <w:proofErr w:type="spellEnd"/>
-      <w:r>
-        <w:rPr>
-          <w:b/>
-          <w:bCs/>
-          <w:i/>
-          <w:iCs/>
-        </w:rPr>
-        <w:t xml:space="preserve"> CCO: </w:t>
-      </w:r>
-      <w:proofErr w:type="spellStart"/>
-      <w:r>
-        <w:rPr>
-          <w:b/>
-          <w:bCs/>
-          <w:i/>
-          <w:iCs/>
-        </w:rPr>
-        <w:t>Public</w:t>
-      </w:r>
-      <w:proofErr w:type="spellEnd"/>
-      <w:r>
-        <w:rPr>
-          <w:b/>
-          <w:bCs/>
-          <w:i/>
-          <w:iCs/>
-        </w:rPr>
-        <w:t xml:space="preserve"> </w:t>
-      </w:r>
-      <w:proofErr w:type="spellStart"/>
-      <w:r>
-        <w:rPr>
-          <w:b/>
-          <w:bCs/>
-          <w:i/>
-          <w:iCs/>
-        </w:rPr>
-        <w:t>Domain</w:t>
-      </w:r>
-      <w:proofErr w:type="spellEnd"/>
-      <w:r>
-        <w:rPr>
-          <w:b/>
-          <w:bCs/>
-          <w:i/>
-          <w:iCs/>
-        </w:rPr>
-        <w:t xml:space="preserve"> </w:t>
-      </w:r>
-      <w:proofErr w:type="spellStart"/>
-      <w:r>
-        <w:rPr>
-          <w:b/>
-          <w:bCs/>
-          <w:i/>
-          <w:iCs/>
-        </w:rPr>
-        <w:t>License</w:t>
-      </w:r>
-      <w:proofErr w:type="spellEnd"/>
+        <w:t>Released Under CCO: Public Domain License</w:t>
+      </w:r>
       <w:r>
         <w:t xml:space="preserve"> donde se renuncian a todos los derechos de la obra bajo las leyes de derechos autorales en todo el mundo. El juego de datos creado se puede copiar, distribuir, modificar e interpretar incluso para propósitos comerciales sin pedir permiso.</w:t>
       </w:r>
@@ -3002,15 +2893,13 @@
       <w:r>
         <w:t xml:space="preserve">Se ha escogido la licencia explicada anteriormente debido a que los datos son públicos y se han obtenido de manera gratuita de </w:t>
       </w:r>
-      <w:hyperlink r:id="rId15" w:history="1">
-        <w:proofErr w:type="spellStart"/>
+      <w:hyperlink r:id="rId18" w:history="1">
         <w:r>
           <w:rPr>
             <w:rStyle w:val="Hipervnculo"/>
           </w:rPr>
           <w:t>YahooFinance</w:t>
         </w:r>
-        <w:proofErr w:type="spellEnd"/>
       </w:hyperlink>
       <w:r>
         <w:t>. Asimismo,</w:t>
@@ -3043,20 +2932,32 @@
     <w:p>
       <w:pPr>
         <w:pStyle w:val="Ttulo1"/>
-      </w:pPr>
-      <w:bookmarkStart w:id="8" w:name="_Toc54283612"/>
-      <w:r>
+        <w:rPr>
+          <w:lang w:val="en-GB"/>
+        </w:rPr>
+      </w:pPr>
+      <w:bookmarkStart w:id="9" w:name="_Toc54283612"/>
+      <w:r>
+        <w:rPr>
+          <w:lang w:val="en-GB"/>
+        </w:rPr>
         <w:t>REFERE</w:t>
       </w:r>
       <w:r>
+        <w:rPr>
+          <w:lang w:val="en-GB"/>
+        </w:rPr>
         <w:t>NCIAS</w:t>
       </w:r>
-      <w:bookmarkEnd w:id="8"/>
+      <w:bookmarkEnd w:id="9"/>
     </w:p>
     <w:p>
       <w:pPr>
         <w:spacing w:after="160" w:line="259" w:lineRule="auto"/>
         <w:jc w:val="left"/>
+        <w:rPr>
+          <w:lang w:val="en-GB"/>
+        </w:rPr>
       </w:pPr>
     </w:p>
     <w:p>
@@ -3087,21 +2988,7 @@
           <w:lang w:val="en-GB"/>
         </w:rPr>
         <w:tab/>
-        <w:t xml:space="preserve">Pramod J. </w:t>
-      </w:r>
-      <w:proofErr w:type="spellStart"/>
-      <w:r>
-        <w:rPr>
-          <w:lang w:val="en-GB"/>
-        </w:rPr>
-        <w:t>Sadalage</w:t>
-      </w:r>
-      <w:proofErr w:type="spellEnd"/>
-      <w:r>
-        <w:rPr>
-          <w:lang w:val="en-GB"/>
-        </w:rPr>
-        <w:t>; Martin Fowler. NoSQL Distilled: A Brief Guide to the Emerging World of Polyglot Persistence. Boston: Addison-Wesley Professional, 2012. ISBN 978-0-13-303613-8</w:t>
+        <w:t>Pramod J. Sadalage; Martin Fowler. NoSQL Distilled: A Brief Guide to the Emerging World of Polyglot Persistence. Boston: Addison-Wesley Professional, 2012. ISBN 978-0-13-303613-8</w:t>
       </w:r>
     </w:p>
     <w:p>
@@ -3115,7 +3002,7 @@
           <w:lang w:val="en-GB"/>
         </w:rPr>
       </w:pPr>
-      <w:hyperlink r:id="rId16" w:history="1">
+      <w:hyperlink r:id="rId19" w:history="1">
         <w:r>
           <w:rPr>
             <w:rStyle w:val="Hipervnculo"/>
@@ -3178,23 +3065,7 @@
         <w:tab/>
       </w:r>
       <w:r>
-        <w:t xml:space="preserve">J. Conesa i </w:t>
-      </w:r>
-      <w:proofErr w:type="spellStart"/>
-      <w:r>
-        <w:t>Caralt</w:t>
-      </w:r>
-      <w:proofErr w:type="spellEnd"/>
-      <w:r>
-        <w:t xml:space="preserve">, M.E </w:t>
-      </w:r>
-      <w:proofErr w:type="spellStart"/>
-      <w:r>
-        <w:t>Rdodíguez</w:t>
-      </w:r>
-      <w:proofErr w:type="spellEnd"/>
-      <w:r>
-        <w:t xml:space="preserve"> González</w:t>
+        <w:t>J. Conesa i Caralt, M.E Rdodíguez González</w:t>
       </w:r>
       <w:r>
         <w:t>, “</w:t>
@@ -3205,13 +3076,8 @@
       <w:r>
         <w:t>” </w:t>
       </w:r>
-      <w:proofErr w:type="spellStart"/>
-      <w:r>
-        <w:t>Universitat</w:t>
-      </w:r>
-      <w:proofErr w:type="spellEnd"/>
-      <w:r>
-        <w:t xml:space="preserve"> Oberta de Catalunya, 2020</w:t>
+      <w:r>
+        <w:t>Universitat Oberta de Catalunya, 2020</w:t>
       </w:r>
       <w:r>
         <w:t>.</w:t>
@@ -3253,21 +3119,7 @@
           <w:lang w:val="en-GB"/>
         </w:rPr>
         <w:tab/>
-        <w:t xml:space="preserve">neo4j, " Neo4j Provides </w:t>
-      </w:r>
-      <w:proofErr w:type="spellStart"/>
-      <w:r>
-        <w:rPr>
-          <w:lang w:val="en-GB"/>
-        </w:rPr>
-        <w:t>Musimap</w:t>
-      </w:r>
-      <w:proofErr w:type="spellEnd"/>
-      <w:r>
-        <w:rPr>
-          <w:lang w:val="en-GB"/>
-        </w:rPr>
-        <w:t xml:space="preserve"> with a Real-Time Recommendation &amp; Search Engine for the Music Industry)", neo4j, 2016</w:t>
+        <w:t>neo4j, " Neo4j Provides Musimap with a Real-Time Recommendation &amp; Search Engine for the Music Industry)", neo4j, 2016</w:t>
       </w:r>
     </w:p>
     <w:p>
@@ -3280,7 +3132,7 @@
           <w:lang w:val="en-GB"/>
         </w:rPr>
       </w:pPr>
-      <w:hyperlink r:id="rId17" w:history="1">
+      <w:hyperlink r:id="rId20" w:history="1">
         <w:r>
           <w:rPr>
             <w:rStyle w:val="Hipervnculo"/>
@@ -3336,23 +3188,7 @@
         <w:t xml:space="preserve"> NoSQL vs SQL: principales diferencias y cuándo elegir cada una de ellas</w:t>
       </w:r>
       <w:r>
-        <w:t xml:space="preserve">", </w:t>
-      </w:r>
-      <w:proofErr w:type="spellStart"/>
-      <w:r>
-        <w:t>Pandorafms</w:t>
-      </w:r>
-      <w:proofErr w:type="spellEnd"/>
-      <w:r>
-        <w:t xml:space="preserve">, </w:t>
-      </w:r>
-      <w:proofErr w:type="gramStart"/>
-      <w:r>
-        <w:t>Noviembre</w:t>
-      </w:r>
-      <w:proofErr w:type="gramEnd"/>
-      <w:r>
-        <w:t xml:space="preserve"> 2015</w:t>
+        <w:t>", Pandorafms, Noviembre 2015</w:t>
       </w:r>
     </w:p>
     <w:p>
@@ -3362,7 +3198,7 @@
         <w:adjustRightInd w:val="0"/>
         <w:ind w:left="705"/>
       </w:pPr>
-      <w:hyperlink r:id="rId18" w:anchor=":~:text=Ventajas%20de%20una%20base%20de,los%20modelos%20de%20Entidad%20Relaci%C3%B3n" w:history="1">
+      <w:hyperlink r:id="rId21" w:anchor=":~:text=Ventajas%20de%20una%20base%20de,los%20modelos%20de%20Entidad%20Relaci%C3%B3n" w:history="1">
         <w:r>
           <w:rPr>
             <w:rStyle w:val="Hipervnculo"/>
@@ -3418,43 +3254,7 @@
         <w:rPr>
           <w:lang w:val="en-GB"/>
         </w:rPr>
-        <w:t xml:space="preserve">W. Ali, M. Usman Shafique, M. </w:t>
-      </w:r>
-      <w:proofErr w:type="spellStart"/>
-      <w:r>
-        <w:rPr>
-          <w:lang w:val="en-GB"/>
-        </w:rPr>
-        <w:t>Arlsan</w:t>
-      </w:r>
-      <w:proofErr w:type="spellEnd"/>
-      <w:r>
-        <w:rPr>
-          <w:lang w:val="en-GB"/>
-        </w:rPr>
-        <w:t xml:space="preserve"> Majeed, A. </w:t>
-      </w:r>
-      <w:proofErr w:type="spellStart"/>
-      <w:proofErr w:type="gramStart"/>
-      <w:r>
-        <w:rPr>
-          <w:lang w:val="en-GB"/>
-        </w:rPr>
-        <w:t>Reza,“</w:t>
-      </w:r>
-      <w:proofErr w:type="gramEnd"/>
-      <w:r>
-        <w:rPr>
-          <w:lang w:val="en-GB"/>
-        </w:rPr>
-        <w:t>Comparison</w:t>
-      </w:r>
-      <w:proofErr w:type="spellEnd"/>
-      <w:r>
-        <w:rPr>
-          <w:lang w:val="en-GB"/>
-        </w:rPr>
-        <w:t xml:space="preserve"> between SQL and NoSQL Databases and Their Relationship with Big Data Analytics”,</w:t>
+        <w:t>W. Ali, M. Usman Shafique, M. Arlsan Majeed, A. Reza,“Comparison between SQL and NoSQL Databases and Their Relationship with Big Data Analytics”,</w:t>
       </w:r>
       <w:r>
         <w:rPr>
@@ -3473,21 +3273,7 @@
         <w:rPr>
           <w:lang w:val="en-GB"/>
         </w:rPr>
-        <w:t xml:space="preserve">Asian Journal of Research in Computer Science , </w:t>
-      </w:r>
-      <w:proofErr w:type="spellStart"/>
-      <w:r>
-        <w:rPr>
-          <w:lang w:val="en-GB"/>
-        </w:rPr>
-        <w:t>Octubre</w:t>
-      </w:r>
-      <w:proofErr w:type="spellEnd"/>
-      <w:r>
-        <w:rPr>
-          <w:lang w:val="en-GB"/>
-        </w:rPr>
-        <w:t xml:space="preserve"> 2019</w:t>
+        <w:t>Asian Journal of Research in Computer Science , Octubre 2019</w:t>
       </w:r>
     </w:p>
     <w:p>
@@ -3543,74 +3329,40 @@
         <w:tab/>
       </w:r>
       <w:r>
-        <w:t xml:space="preserve">J. Conesa i </w:t>
-      </w:r>
-      <w:proofErr w:type="spellStart"/>
-      <w:r>
-        <w:t>Caralt</w:t>
-      </w:r>
-      <w:proofErr w:type="spellEnd"/>
-      <w:r>
-        <w:t xml:space="preserve">, M.E </w:t>
-      </w:r>
-      <w:proofErr w:type="spellStart"/>
-      <w:r>
-        <w:t>Rdodíguez</w:t>
-      </w:r>
-      <w:proofErr w:type="spellEnd"/>
-      <w:r>
-        <w:t xml:space="preserve"> González</w:t>
+        <w:t>J. Conesa i Caralt, M.E Rdodíguez González</w:t>
       </w:r>
       <w:r>
         <w:t>,</w:t>
       </w:r>
       <w:r>
-        <w:t xml:space="preserve"> P. </w:t>
-      </w:r>
-      <w:proofErr w:type="spellStart"/>
-      <w:r>
-        <w:t>Urbón</w:t>
-      </w:r>
-      <w:proofErr w:type="spellEnd"/>
+        <w:t xml:space="preserve"> P. Urbón Bayes ,</w:t>
+      </w:r>
+      <w:r>
+        <w:t>“</w:t>
+      </w:r>
+      <w:r>
+        <w:t>Modelo</w:t>
+      </w:r>
+      <w:r>
+        <w:t>s</w:t>
+      </w:r>
       <w:r>
         <w:t xml:space="preserve"> </w:t>
       </w:r>
-      <w:proofErr w:type="gramStart"/>
-      <w:r>
-        <w:t>Bayes ,</w:t>
-      </w:r>
-      <w:proofErr w:type="gramEnd"/>
-      <w:r>
-        <w:t>“</w:t>
-      </w:r>
-      <w:r>
-        <w:t>Modelo</w:t>
-      </w:r>
-      <w:r>
-        <w:t>s</w:t>
+      <w:r>
+        <w:t>de</w:t>
       </w:r>
       <w:r>
         <w:t xml:space="preserve"> </w:t>
       </w:r>
       <w:r>
-        <w:t>de</w:t>
-      </w:r>
-      <w:r>
-        <w:t xml:space="preserve"> </w:t>
-      </w:r>
-      <w:r>
         <w:t>agregación</w:t>
       </w:r>
       <w:r>
         <w:t>” </w:t>
       </w:r>
-      <w:proofErr w:type="spellStart"/>
-      <w:r>
-        <w:t>Universitat</w:t>
-      </w:r>
-      <w:proofErr w:type="spellEnd"/>
-      <w:r>
-        <w:t xml:space="preserve"> Oberta de Catalunya, 2020</w:t>
+      <w:r>
+        <w:t>Universitat Oberta de Catalunya, 2020</w:t>
       </w:r>
       <w:r>
         <w:t>.</w:t>
@@ -3628,7 +3380,7 @@
 </file>
 
 <file path=word/endnotes.xml><?xml version="1.0" encoding="utf-8"?>
-<w:endnotes xmlns:wpc="http://schemas.microsoft.com/office/word/2010/wordprocessingCanvas" xmlns:cx="http://schemas.microsoft.com/office/drawing/2014/chartex" xmlns:cx1="http://schemas.microsoft.com/office/drawing/2015/9/8/chartex" xmlns:cx2="http://schemas.microsoft.com/office/drawing/2015/10/21/chartex" xmlns:cx3="http://schemas.microsoft.com/office/drawing/2016/5/9/chartex" xmlns:cx4="http://schemas.microsoft.com/office/drawing/2016/5/10/chartex" xmlns:cx5="http://schemas.microsoft.com/office/drawing/2016/5/11/chartex" xmlns:cx6="http://schemas.microsoft.com/office/drawing/2016/5/12/chartex" xmlns:cx7="http://schemas.microsoft.com/office/drawing/2016/5/13/chartex" xmlns:cx8="http://schemas.microsoft.com/office/drawing/2016/5/14/chartex" xmlns:mc="http://schemas.openxmlformats.org/markup-compatibility/2006" xmlns:aink="http://schemas.microsoft.com/office/drawing/2016/ink" xmlns:am3d="http://schemas.microsoft.com/office/drawing/2017/model3d" xmlns:o="urn:schemas-microsoft-com:office:office" xmlns:r="http://schemas.openxmlformats.org/officeDocument/2006/relationships" xmlns:m="http://schemas.openxmlformats.org/officeDocument/2006/math" xmlns:v="urn:schemas-microsoft-com:vml" xmlns:wp14="http://schemas.microsoft.com/office/word/2010/wordprocessingDrawing" xmlns:wp="http://schemas.openxmlformats.org/drawingml/2006/wordprocessingDrawing" xmlns:w10="urn:schemas-microsoft-com:office:word" xmlns:w="http://schemas.openxmlformats.org/wordprocessingml/2006/main" xmlns:w14="http://schemas.microsoft.com/office/word/2010/wordml" xmlns:w15="http://schemas.microsoft.com/office/word/2012/wordml" xmlns:w16cex="http://schemas.microsoft.com/office/word/2018/wordml/cex" xmlns:w16cid="http://schemas.microsoft.com/office/word/2016/wordml/cid" xmlns:w16="http://schemas.microsoft.com/office/word/2018/wordml" xmlns:w16se="http://schemas.microsoft.com/office/word/2015/wordml/symex" xmlns:wpg="http://schemas.microsoft.com/office/word/2010/wordprocessingGroup" xmlns:wpi="http://schemas.microsoft.com/office/word/2010/wordprocessingInk" xmlns:wne="http://schemas.microsoft.com/office/word/2006/wordml" xmlns:wps="http://schemas.microsoft.com/office/word/2010/wordprocessingShape" mc:Ignorable="w14 w15 w16se w16cid w16 w16cex wp14">
+<w:endnotes xmlns:wpc="http://schemas.microsoft.com/office/word/2010/wordprocessingCanvas" xmlns:cx="http://schemas.microsoft.com/office/drawing/2014/chartex" xmlns:cx1="http://schemas.microsoft.com/office/drawing/2015/9/8/chartex" xmlns:cx2="http://schemas.microsoft.com/office/drawing/2015/10/21/chartex" xmlns:cx3="http://schemas.microsoft.com/office/drawing/2016/5/9/chartex" xmlns:cx4="http://schemas.microsoft.com/office/drawing/2016/5/10/chartex" xmlns:cx5="http://schemas.microsoft.com/office/drawing/2016/5/11/chartex" xmlns:cx6="http://schemas.microsoft.com/office/drawing/2016/5/12/chartex" xmlns:cx7="http://schemas.microsoft.com/office/drawing/2016/5/13/chartex" xmlns:cx8="http://schemas.microsoft.com/office/drawing/2016/5/14/chartex" xmlns:mc="http://schemas.openxmlformats.org/markup-compatibility/2006" xmlns:aink="http://schemas.microsoft.com/office/drawing/2016/ink" xmlns:am3d="http://schemas.microsoft.com/office/drawing/2017/model3d" xmlns:o="urn:schemas-microsoft-com:office:office" xmlns:r="http://schemas.openxmlformats.org/officeDocument/2006/relationships" xmlns:m="http://schemas.openxmlformats.org/officeDocument/2006/math" xmlns:v="urn:schemas-microsoft-com:vml" xmlns:wp14="http://schemas.microsoft.com/office/word/2010/wordprocessingDrawing" xmlns:wp="http://schemas.openxmlformats.org/drawingml/2006/wordprocessingDrawing" xmlns:w10="urn:schemas-microsoft-com:office:word" xmlns:w="http://schemas.openxmlformats.org/wordprocessingml/2006/main" xmlns:w14="http://schemas.microsoft.com/office/word/2010/wordml" xmlns:w15="http://schemas.microsoft.com/office/word/2012/wordml" xmlns:w16cid="http://schemas.microsoft.com/office/word/2016/wordml/cid" xmlns:w16se="http://schemas.microsoft.com/office/word/2015/wordml/symex" xmlns:wpg="http://schemas.microsoft.com/office/word/2010/wordprocessingGroup" xmlns:wpi="http://schemas.microsoft.com/office/word/2010/wordprocessingInk" xmlns:wne="http://schemas.microsoft.com/office/word/2006/wordml" xmlns:wps="http://schemas.microsoft.com/office/word/2010/wordprocessingShape" mc:Ignorable="w14 w15 w16se w16cid wp14">
   <w:endnote w:type="separator" w:id="-1">
     <w:p>
       <w:r>
@@ -3647,7 +3399,7 @@
 </file>
 
 <file path=word/footer1.xml><?xml version="1.0" encoding="utf-8"?>
-<w:ftr xmlns:wpc="http://schemas.microsoft.com/office/word/2010/wordprocessingCanvas" xmlns:cx="http://schemas.microsoft.com/office/drawing/2014/chartex" xmlns:cx1="http://schemas.microsoft.com/office/drawing/2015/9/8/chartex" xmlns:cx2="http://schemas.microsoft.com/office/drawing/2015/10/21/chartex" xmlns:cx3="http://schemas.microsoft.com/office/drawing/2016/5/9/chartex" xmlns:cx4="http://schemas.microsoft.com/office/drawing/2016/5/10/chartex" xmlns:cx5="http://schemas.microsoft.com/office/drawing/2016/5/11/chartex" xmlns:cx6="http://schemas.microsoft.com/office/drawing/2016/5/12/chartex" xmlns:cx7="http://schemas.microsoft.com/office/drawing/2016/5/13/chartex" xmlns:cx8="http://schemas.microsoft.com/office/drawing/2016/5/14/chartex" xmlns:mc="http://schemas.openxmlformats.org/markup-compatibility/2006" xmlns:aink="http://schemas.microsoft.com/office/drawing/2016/ink" xmlns:am3d="http://schemas.microsoft.com/office/drawing/2017/model3d" xmlns:o="urn:schemas-microsoft-com:office:office" xmlns:r="http://schemas.openxmlformats.org/officeDocument/2006/relationships" xmlns:m="http://schemas.openxmlformats.org/officeDocument/2006/math" xmlns:v="urn:schemas-microsoft-com:vml" xmlns:wp14="http://schemas.microsoft.com/office/word/2010/wordprocessingDrawing" xmlns:wp="http://schemas.openxmlformats.org/drawingml/2006/wordprocessingDrawing" xmlns:w10="urn:schemas-microsoft-com:office:word" xmlns:w="http://schemas.openxmlformats.org/wordprocessingml/2006/main" xmlns:w14="http://schemas.microsoft.com/office/word/2010/wordml" xmlns:w15="http://schemas.microsoft.com/office/word/2012/wordml" xmlns:w16cex="http://schemas.microsoft.com/office/word/2018/wordml/cex" xmlns:w16cid="http://schemas.microsoft.com/office/word/2016/wordml/cid" xmlns:w16="http://schemas.microsoft.com/office/word/2018/wordml" xmlns:w16se="http://schemas.microsoft.com/office/word/2015/wordml/symex" xmlns:wpg="http://schemas.microsoft.com/office/word/2010/wordprocessingGroup" xmlns:wpi="http://schemas.microsoft.com/office/word/2010/wordprocessingInk" xmlns:wne="http://schemas.microsoft.com/office/word/2006/wordml" xmlns:wps="http://schemas.microsoft.com/office/word/2010/wordprocessingShape" mc:Ignorable="w14 w15 w16se w16cid w16 w16cex wp14">
+<w:ftr xmlns:wpc="http://schemas.microsoft.com/office/word/2010/wordprocessingCanvas" xmlns:cx="http://schemas.microsoft.com/office/drawing/2014/chartex" xmlns:cx1="http://schemas.microsoft.com/office/drawing/2015/9/8/chartex" xmlns:cx2="http://schemas.microsoft.com/office/drawing/2015/10/21/chartex" xmlns:cx3="http://schemas.microsoft.com/office/drawing/2016/5/9/chartex" xmlns:cx4="http://schemas.microsoft.com/office/drawing/2016/5/10/chartex" xmlns:cx5="http://schemas.microsoft.com/office/drawing/2016/5/11/chartex" xmlns:cx6="http://schemas.microsoft.com/office/drawing/2016/5/12/chartex" xmlns:cx7="http://schemas.microsoft.com/office/drawing/2016/5/13/chartex" xmlns:cx8="http://schemas.microsoft.com/office/drawing/2016/5/14/chartex" xmlns:mc="http://schemas.openxmlformats.org/markup-compatibility/2006" xmlns:aink="http://schemas.microsoft.com/office/drawing/2016/ink" xmlns:am3d="http://schemas.microsoft.com/office/drawing/2017/model3d" xmlns:o="urn:schemas-microsoft-com:office:office" xmlns:r="http://schemas.openxmlformats.org/officeDocument/2006/relationships" xmlns:m="http://schemas.openxmlformats.org/officeDocument/2006/math" xmlns:v="urn:schemas-microsoft-com:vml" xmlns:wp14="http://schemas.microsoft.com/office/word/2010/wordprocessingDrawing" xmlns:wp="http://schemas.openxmlformats.org/drawingml/2006/wordprocessingDrawing" xmlns:w10="urn:schemas-microsoft-com:office:word" xmlns:w="http://schemas.openxmlformats.org/wordprocessingml/2006/main" xmlns:w14="http://schemas.microsoft.com/office/word/2010/wordml" xmlns:w15="http://schemas.microsoft.com/office/word/2012/wordml" xmlns:w16cid="http://schemas.microsoft.com/office/word/2016/wordml/cid" xmlns:w16se="http://schemas.microsoft.com/office/word/2015/wordml/symex" xmlns:wpg="http://schemas.microsoft.com/office/word/2010/wordprocessingGroup" xmlns:wpi="http://schemas.microsoft.com/office/word/2010/wordprocessingInk" xmlns:wne="http://schemas.microsoft.com/office/word/2006/wordml" xmlns:wps="http://schemas.microsoft.com/office/word/2010/wordprocessingShape" mc:Ignorable="w14 w15 w16se w16cid wp14">
   <w:p>
     <w:pPr>
       <w:pStyle w:val="Piedepgina"/>
@@ -3662,7 +3414,7 @@
 </file>
 
 <file path=word/footnotes.xml><?xml version="1.0" encoding="utf-8"?>
-<w:footnotes xmlns:wpc="http://schemas.microsoft.com/office/word/2010/wordprocessingCanvas" xmlns:cx="http://schemas.microsoft.com/office/drawing/2014/chartex" xmlns:cx1="http://schemas.microsoft.com/office/drawing/2015/9/8/chartex" xmlns:cx2="http://schemas.microsoft.com/office/drawing/2015/10/21/chartex" xmlns:cx3="http://schemas.microsoft.com/office/drawing/2016/5/9/chartex" xmlns:cx4="http://schemas.microsoft.com/office/drawing/2016/5/10/chartex" xmlns:cx5="http://schemas.microsoft.com/office/drawing/2016/5/11/chartex" xmlns:cx6="http://schemas.microsoft.com/office/drawing/2016/5/12/chartex" xmlns:cx7="http://schemas.microsoft.com/office/drawing/2016/5/13/chartex" xmlns:cx8="http://schemas.microsoft.com/office/drawing/2016/5/14/chartex" xmlns:mc="http://schemas.openxmlformats.org/markup-compatibility/2006" xmlns:aink="http://schemas.microsoft.com/office/drawing/2016/ink" xmlns:am3d="http://schemas.microsoft.com/office/drawing/2017/model3d" xmlns:o="urn:schemas-microsoft-com:office:office" xmlns:r="http://schemas.openxmlformats.org/officeDocument/2006/relationships" xmlns:m="http://schemas.openxmlformats.org/officeDocument/2006/math" xmlns:v="urn:schemas-microsoft-com:vml" xmlns:wp14="http://schemas.microsoft.com/office/word/2010/wordprocessingDrawing" xmlns:wp="http://schemas.openxmlformats.org/drawingml/2006/wordprocessingDrawing" xmlns:w10="urn:schemas-microsoft-com:office:word" xmlns:w="http://schemas.openxmlformats.org/wordprocessingml/2006/main" xmlns:w14="http://schemas.microsoft.com/office/word/2010/wordml" xmlns:w15="http://schemas.microsoft.com/office/word/2012/wordml" xmlns:w16cex="http://schemas.microsoft.com/office/word/2018/wordml/cex" xmlns:w16cid="http://schemas.microsoft.com/office/word/2016/wordml/cid" xmlns:w16="http://schemas.microsoft.com/office/word/2018/wordml" xmlns:w16se="http://schemas.microsoft.com/office/word/2015/wordml/symex" xmlns:wpg="http://schemas.microsoft.com/office/word/2010/wordprocessingGroup" xmlns:wpi="http://schemas.microsoft.com/office/word/2010/wordprocessingInk" xmlns:wne="http://schemas.microsoft.com/office/word/2006/wordml" xmlns:wps="http://schemas.microsoft.com/office/word/2010/wordprocessingShape" mc:Ignorable="w14 w15 w16se w16cid w16 w16cex wp14">
+<w:footnotes xmlns:wpc="http://schemas.microsoft.com/office/word/2010/wordprocessingCanvas" xmlns:cx="http://schemas.microsoft.com/office/drawing/2014/chartex" xmlns:cx1="http://schemas.microsoft.com/office/drawing/2015/9/8/chartex" xmlns:cx2="http://schemas.microsoft.com/office/drawing/2015/10/21/chartex" xmlns:cx3="http://schemas.microsoft.com/office/drawing/2016/5/9/chartex" xmlns:cx4="http://schemas.microsoft.com/office/drawing/2016/5/10/chartex" xmlns:cx5="http://schemas.microsoft.com/office/drawing/2016/5/11/chartex" xmlns:cx6="http://schemas.microsoft.com/office/drawing/2016/5/12/chartex" xmlns:cx7="http://schemas.microsoft.com/office/drawing/2016/5/13/chartex" xmlns:cx8="http://schemas.microsoft.com/office/drawing/2016/5/14/chartex" xmlns:mc="http://schemas.openxmlformats.org/markup-compatibility/2006" xmlns:aink="http://schemas.microsoft.com/office/drawing/2016/ink" xmlns:am3d="http://schemas.microsoft.com/office/drawing/2017/model3d" xmlns:o="urn:schemas-microsoft-com:office:office" xmlns:r="http://schemas.openxmlformats.org/officeDocument/2006/relationships" xmlns:m="http://schemas.openxmlformats.org/officeDocument/2006/math" xmlns:v="urn:schemas-microsoft-com:vml" xmlns:wp14="http://schemas.microsoft.com/office/word/2010/wordprocessingDrawing" xmlns:wp="http://schemas.openxmlformats.org/drawingml/2006/wordprocessingDrawing" xmlns:w10="urn:schemas-microsoft-com:office:word" xmlns:w="http://schemas.openxmlformats.org/wordprocessingml/2006/main" xmlns:w14="http://schemas.microsoft.com/office/word/2010/wordml" xmlns:w15="http://schemas.microsoft.com/office/word/2012/wordml" xmlns:w16cid="http://schemas.microsoft.com/office/word/2016/wordml/cid" xmlns:w16se="http://schemas.microsoft.com/office/word/2015/wordml/symex" xmlns:wpg="http://schemas.microsoft.com/office/word/2010/wordprocessingGroup" xmlns:wpi="http://schemas.microsoft.com/office/word/2010/wordprocessingInk" xmlns:wne="http://schemas.microsoft.com/office/word/2006/wordml" xmlns:wps="http://schemas.microsoft.com/office/word/2010/wordprocessingShape" mc:Ignorable="w14 w15 w16se w16cid wp14">
   <w:footnote w:type="separator" w:id="-1">
     <w:p>
       <w:r>
@@ -3681,7 +3433,7 @@
 </file>
 
 <file path=word/header1.xml><?xml version="1.0" encoding="utf-8"?>
-<w:hdr xmlns:wpc="http://schemas.microsoft.com/office/word/2010/wordprocessingCanvas" xmlns:cx="http://schemas.microsoft.com/office/drawing/2014/chartex" xmlns:cx1="http://schemas.microsoft.com/office/drawing/2015/9/8/chartex" xmlns:cx2="http://schemas.microsoft.com/office/drawing/2015/10/21/chartex" xmlns:cx3="http://schemas.microsoft.com/office/drawing/2016/5/9/chartex" xmlns:cx4="http://schemas.microsoft.com/office/drawing/2016/5/10/chartex" xmlns:cx5="http://schemas.microsoft.com/office/drawing/2016/5/11/chartex" xmlns:cx6="http://schemas.microsoft.com/office/drawing/2016/5/12/chartex" xmlns:cx7="http://schemas.microsoft.com/office/drawing/2016/5/13/chartex" xmlns:cx8="http://schemas.microsoft.com/office/drawing/2016/5/14/chartex" xmlns:mc="http://schemas.openxmlformats.org/markup-compatibility/2006" xmlns:aink="http://schemas.microsoft.com/office/drawing/2016/ink" xmlns:am3d="http://schemas.microsoft.com/office/drawing/2017/model3d" xmlns:o="urn:schemas-microsoft-com:office:office" xmlns:r="http://schemas.openxmlformats.org/officeDocument/2006/relationships" xmlns:m="http://schemas.openxmlformats.org/officeDocument/2006/math" xmlns:v="urn:schemas-microsoft-com:vml" xmlns:wp14="http://schemas.microsoft.com/office/word/2010/wordprocessingDrawing" xmlns:wp="http://schemas.openxmlformats.org/drawingml/2006/wordprocessingDrawing" xmlns:w10="urn:schemas-microsoft-com:office:word" xmlns:w="http://schemas.openxmlformats.org/wordprocessingml/2006/main" xmlns:w14="http://schemas.microsoft.com/office/word/2010/wordml" xmlns:w15="http://schemas.microsoft.com/office/word/2012/wordml" xmlns:w16cex="http://schemas.microsoft.com/office/word/2018/wordml/cex" xmlns:w16cid="http://schemas.microsoft.com/office/word/2016/wordml/cid" xmlns:w16="http://schemas.microsoft.com/office/word/2018/wordml" xmlns:w16se="http://schemas.microsoft.com/office/word/2015/wordml/symex" xmlns:wpg="http://schemas.microsoft.com/office/word/2010/wordprocessingGroup" xmlns:wpi="http://schemas.microsoft.com/office/word/2010/wordprocessingInk" xmlns:wne="http://schemas.microsoft.com/office/word/2006/wordml" xmlns:wps="http://schemas.microsoft.com/office/word/2010/wordprocessingShape" mc:Ignorable="w14 w15 w16se w16cid w16 w16cex wp14">
+<w:hdr xmlns:wpc="http://schemas.microsoft.com/office/word/2010/wordprocessingCanvas" xmlns:cx="http://schemas.microsoft.com/office/drawing/2014/chartex" xmlns:cx1="http://schemas.microsoft.com/office/drawing/2015/9/8/chartex" xmlns:cx2="http://schemas.microsoft.com/office/drawing/2015/10/21/chartex" xmlns:cx3="http://schemas.microsoft.com/office/drawing/2016/5/9/chartex" xmlns:cx4="http://schemas.microsoft.com/office/drawing/2016/5/10/chartex" xmlns:cx5="http://schemas.microsoft.com/office/drawing/2016/5/11/chartex" xmlns:cx6="http://schemas.microsoft.com/office/drawing/2016/5/12/chartex" xmlns:cx7="http://schemas.microsoft.com/office/drawing/2016/5/13/chartex" xmlns:cx8="http://schemas.microsoft.com/office/drawing/2016/5/14/chartex" xmlns:mc="http://schemas.openxmlformats.org/markup-compatibility/2006" xmlns:aink="http://schemas.microsoft.com/office/drawing/2016/ink" xmlns:am3d="http://schemas.microsoft.com/office/drawing/2017/model3d" xmlns:o="urn:schemas-microsoft-com:office:office" xmlns:r="http://schemas.openxmlformats.org/officeDocument/2006/relationships" xmlns:m="http://schemas.openxmlformats.org/officeDocument/2006/math" xmlns:v="urn:schemas-microsoft-com:vml" xmlns:wp14="http://schemas.microsoft.com/office/word/2010/wordprocessingDrawing" xmlns:wp="http://schemas.openxmlformats.org/drawingml/2006/wordprocessingDrawing" xmlns:w10="urn:schemas-microsoft-com:office:word" xmlns:w="http://schemas.openxmlformats.org/wordprocessingml/2006/main" xmlns:w14="http://schemas.microsoft.com/office/word/2010/wordml" xmlns:w15="http://schemas.microsoft.com/office/word/2012/wordml" xmlns:w16cid="http://schemas.microsoft.com/office/word/2016/wordml/cid" xmlns:w16se="http://schemas.microsoft.com/office/word/2015/wordml/symex" xmlns:wpg="http://schemas.microsoft.com/office/word/2010/wordprocessingGroup" xmlns:wpi="http://schemas.microsoft.com/office/word/2010/wordprocessingInk" xmlns:wne="http://schemas.microsoft.com/office/word/2006/wordml" xmlns:wps="http://schemas.microsoft.com/office/word/2010/wordprocessingShape" mc:Ignorable="w14 w15 w16se w16cid wp14">
   <w:p>
     <w:pPr>
       <w:pStyle w:val="Encabezado"/>
@@ -3702,7 +3454,7 @@
 </file>
 
 <file path=word/header2.xml><?xml version="1.0" encoding="utf-8"?>
-<w:hdr xmlns:wpc="http://schemas.microsoft.com/office/word/2010/wordprocessingCanvas" xmlns:cx="http://schemas.microsoft.com/office/drawing/2014/chartex" xmlns:cx1="http://schemas.microsoft.com/office/drawing/2015/9/8/chartex" xmlns:cx2="http://schemas.microsoft.com/office/drawing/2015/10/21/chartex" xmlns:cx3="http://schemas.microsoft.com/office/drawing/2016/5/9/chartex" xmlns:cx4="http://schemas.microsoft.com/office/drawing/2016/5/10/chartex" xmlns:cx5="http://schemas.microsoft.com/office/drawing/2016/5/11/chartex" xmlns:cx6="http://schemas.microsoft.com/office/drawing/2016/5/12/chartex" xmlns:cx7="http://schemas.microsoft.com/office/drawing/2016/5/13/chartex" xmlns:cx8="http://schemas.microsoft.com/office/drawing/2016/5/14/chartex" xmlns:mc="http://schemas.openxmlformats.org/markup-compatibility/2006" xmlns:aink="http://schemas.microsoft.com/office/drawing/2016/ink" xmlns:am3d="http://schemas.microsoft.com/office/drawing/2017/model3d" xmlns:o="urn:schemas-microsoft-com:office:office" xmlns:r="http://schemas.openxmlformats.org/officeDocument/2006/relationships" xmlns:m="http://schemas.openxmlformats.org/officeDocument/2006/math" xmlns:v="urn:schemas-microsoft-com:vml" xmlns:wp14="http://schemas.microsoft.com/office/word/2010/wordprocessingDrawing" xmlns:wp="http://schemas.openxmlformats.org/drawingml/2006/wordprocessingDrawing" xmlns:w10="urn:schemas-microsoft-com:office:word" xmlns:w="http://schemas.openxmlformats.org/wordprocessingml/2006/main" xmlns:w14="http://schemas.microsoft.com/office/word/2010/wordml" xmlns:w15="http://schemas.microsoft.com/office/word/2012/wordml" xmlns:w16cex="http://schemas.microsoft.com/office/word/2018/wordml/cex" xmlns:w16cid="http://schemas.microsoft.com/office/word/2016/wordml/cid" xmlns:w16="http://schemas.microsoft.com/office/word/2018/wordml" xmlns:w16se="http://schemas.microsoft.com/office/word/2015/wordml/symex" xmlns:wpg="http://schemas.microsoft.com/office/word/2010/wordprocessingGroup" xmlns:wpi="http://schemas.microsoft.com/office/word/2010/wordprocessingInk" xmlns:wne="http://schemas.microsoft.com/office/word/2006/wordml" xmlns:wps="http://schemas.microsoft.com/office/word/2010/wordprocessingShape" mc:Ignorable="w14 w15 w16se w16cid w16 w16cex wp14">
+<w:hdr xmlns:wpc="http://schemas.microsoft.com/office/word/2010/wordprocessingCanvas" xmlns:cx="http://schemas.microsoft.com/office/drawing/2014/chartex" xmlns:cx1="http://schemas.microsoft.com/office/drawing/2015/9/8/chartex" xmlns:cx2="http://schemas.microsoft.com/office/drawing/2015/10/21/chartex" xmlns:cx3="http://schemas.microsoft.com/office/drawing/2016/5/9/chartex" xmlns:cx4="http://schemas.microsoft.com/office/drawing/2016/5/10/chartex" xmlns:cx5="http://schemas.microsoft.com/office/drawing/2016/5/11/chartex" xmlns:cx6="http://schemas.microsoft.com/office/drawing/2016/5/12/chartex" xmlns:cx7="http://schemas.microsoft.com/office/drawing/2016/5/13/chartex" xmlns:cx8="http://schemas.microsoft.com/office/drawing/2016/5/14/chartex" xmlns:mc="http://schemas.openxmlformats.org/markup-compatibility/2006" xmlns:aink="http://schemas.microsoft.com/office/drawing/2016/ink" xmlns:am3d="http://schemas.microsoft.com/office/drawing/2017/model3d" xmlns:o="urn:schemas-microsoft-com:office:office" xmlns:r="http://schemas.openxmlformats.org/officeDocument/2006/relationships" xmlns:m="http://schemas.openxmlformats.org/officeDocument/2006/math" xmlns:v="urn:schemas-microsoft-com:vml" xmlns:wp14="http://schemas.microsoft.com/office/word/2010/wordprocessingDrawing" xmlns:wp="http://schemas.openxmlformats.org/drawingml/2006/wordprocessingDrawing" xmlns:w10="urn:schemas-microsoft-com:office:word" xmlns:w="http://schemas.openxmlformats.org/wordprocessingml/2006/main" xmlns:w14="http://schemas.microsoft.com/office/word/2010/wordml" xmlns:w15="http://schemas.microsoft.com/office/word/2012/wordml" xmlns:w16cid="http://schemas.microsoft.com/office/word/2016/wordml/cid" xmlns:w16se="http://schemas.microsoft.com/office/word/2015/wordml/symex" xmlns:wpg="http://schemas.microsoft.com/office/word/2010/wordprocessingGroup" xmlns:wpi="http://schemas.microsoft.com/office/word/2010/wordprocessingInk" xmlns:wne="http://schemas.microsoft.com/office/word/2006/wordml" xmlns:wps="http://schemas.microsoft.com/office/word/2010/wordprocessingShape" mc:Ignorable="w14 w15 w16se w16cid wp14">
   <w:p>
     <w:pPr>
       <w:pStyle w:val="Encabezado"/>
@@ -3734,7 +3486,7 @@
 </file>
 
 <file path=word/numbering.xml><?xml version="1.0" encoding="utf-8"?>
-<w:numbering xmlns:wpc="http://schemas.microsoft.com/office/word/2010/wordprocessingCanvas" xmlns:cx="http://schemas.microsoft.com/office/drawing/2014/chartex" xmlns:cx1="http://schemas.microsoft.com/office/drawing/2015/9/8/chartex" xmlns:cx2="http://schemas.microsoft.com/office/drawing/2015/10/21/chartex" xmlns:cx3="http://schemas.microsoft.com/office/drawing/2016/5/9/chartex" xmlns:cx4="http://schemas.microsoft.com/office/drawing/2016/5/10/chartex" xmlns:cx5="http://schemas.microsoft.com/office/drawing/2016/5/11/chartex" xmlns:cx6="http://schemas.microsoft.com/office/drawing/2016/5/12/chartex" xmlns:cx7="http://schemas.microsoft.com/office/drawing/2016/5/13/chartex" xmlns:cx8="http://schemas.microsoft.com/office/drawing/2016/5/14/chartex" xmlns:mc="http://schemas.openxmlformats.org/markup-compatibility/2006" xmlns:aink="http://schemas.microsoft.com/office/drawing/2016/ink" xmlns:am3d="http://schemas.microsoft.com/office/drawing/2017/model3d" xmlns:o="urn:schemas-microsoft-com:office:office" xmlns:r="http://schemas.openxmlformats.org/officeDocument/2006/relationships" xmlns:m="http://schemas.openxmlformats.org/officeDocument/2006/math" xmlns:v="urn:schemas-microsoft-com:vml" xmlns:wp14="http://schemas.microsoft.com/office/word/2010/wordprocessingDrawing" xmlns:wp="http://schemas.openxmlformats.org/drawingml/2006/wordprocessingDrawing" xmlns:w10="urn:schemas-microsoft-com:office:word" xmlns:w="http://schemas.openxmlformats.org/wordprocessingml/2006/main" xmlns:w14="http://schemas.microsoft.com/office/word/2010/wordml" xmlns:w15="http://schemas.microsoft.com/office/word/2012/wordml" xmlns:w16cex="http://schemas.microsoft.com/office/word/2018/wordml/cex" xmlns:w16cid="http://schemas.microsoft.com/office/word/2016/wordml/cid" xmlns:w16="http://schemas.microsoft.com/office/word/2018/wordml" xmlns:w16se="http://schemas.microsoft.com/office/word/2015/wordml/symex" xmlns:wpg="http://schemas.microsoft.com/office/word/2010/wordprocessingGroup" xmlns:wpi="http://schemas.microsoft.com/office/word/2010/wordprocessingInk" xmlns:wne="http://schemas.microsoft.com/office/word/2006/wordml" xmlns:wps="http://schemas.microsoft.com/office/word/2010/wordprocessingShape" mc:Ignorable="w14 w15 w16se w16cid w16 w16cex wp14">
+<w:numbering xmlns:wpc="http://schemas.microsoft.com/office/word/2010/wordprocessingCanvas" xmlns:cx="http://schemas.microsoft.com/office/drawing/2014/chartex" xmlns:cx1="http://schemas.microsoft.com/office/drawing/2015/9/8/chartex" xmlns:cx2="http://schemas.microsoft.com/office/drawing/2015/10/21/chartex" xmlns:cx3="http://schemas.microsoft.com/office/drawing/2016/5/9/chartex" xmlns:cx4="http://schemas.microsoft.com/office/drawing/2016/5/10/chartex" xmlns:cx5="http://schemas.microsoft.com/office/drawing/2016/5/11/chartex" xmlns:cx6="http://schemas.microsoft.com/office/drawing/2016/5/12/chartex" xmlns:cx7="http://schemas.microsoft.com/office/drawing/2016/5/13/chartex" xmlns:cx8="http://schemas.microsoft.com/office/drawing/2016/5/14/chartex" xmlns:mc="http://schemas.openxmlformats.org/markup-compatibility/2006" xmlns:aink="http://schemas.microsoft.com/office/drawing/2016/ink" xmlns:am3d="http://schemas.microsoft.com/office/drawing/2017/model3d" xmlns:o="urn:schemas-microsoft-com:office:office" xmlns:r="http://schemas.openxmlformats.org/officeDocument/2006/relationships" xmlns:m="http://schemas.openxmlformats.org/officeDocument/2006/math" xmlns:v="urn:schemas-microsoft-com:vml" xmlns:wp14="http://schemas.microsoft.com/office/word/2010/wordprocessingDrawing" xmlns:wp="http://schemas.openxmlformats.org/drawingml/2006/wordprocessingDrawing" xmlns:w10="urn:schemas-microsoft-com:office:word" xmlns:w="http://schemas.openxmlformats.org/wordprocessingml/2006/main" xmlns:w14="http://schemas.microsoft.com/office/word/2010/wordml" xmlns:w15="http://schemas.microsoft.com/office/word/2012/wordml" xmlns:w16cid="http://schemas.microsoft.com/office/word/2016/wordml/cid" xmlns:w16se="http://schemas.microsoft.com/office/word/2015/wordml/symex" xmlns:wpg="http://schemas.microsoft.com/office/word/2010/wordprocessingGroup" xmlns:wpi="http://schemas.microsoft.com/office/word/2010/wordprocessingInk" xmlns:wne="http://schemas.microsoft.com/office/word/2006/wordml" xmlns:wps="http://schemas.microsoft.com/office/word/2010/wordprocessingShape" mc:Ignorable="w14 w15 w16se w16cid wp14">
   <w:abstractNum w:abstractNumId="0" w15:restartNumberingAfterBreak="0">
     <w:nsid w:val="05874931"/>
     <w:multiLevelType w:val="multilevel"/>
@@ -6040,7 +5792,7 @@
 </file>
 
 <file path=word/styles.xml><?xml version="1.0" encoding="utf-8"?>
-<w:styles xmlns:mc="http://schemas.openxmlformats.org/markup-compatibility/2006" xmlns:r="http://schemas.openxmlformats.org/officeDocument/2006/relationships" xmlns:w="http://schemas.openxmlformats.org/wordprocessingml/2006/main" xmlns:w14="http://schemas.microsoft.com/office/word/2010/wordml" xmlns:w15="http://schemas.microsoft.com/office/word/2012/wordml" xmlns:w16cex="http://schemas.microsoft.com/office/word/2018/wordml/cex" xmlns:w16cid="http://schemas.microsoft.com/office/word/2016/wordml/cid" xmlns:w16="http://schemas.microsoft.com/office/word/2018/wordml" xmlns:w16se="http://schemas.microsoft.com/office/word/2015/wordml/symex" mc:Ignorable="w14 w15 w16se w16cid w16 w16cex">
+<w:styles xmlns:mc="http://schemas.openxmlformats.org/markup-compatibility/2006" xmlns:r="http://schemas.openxmlformats.org/officeDocument/2006/relationships" xmlns:w="http://schemas.openxmlformats.org/wordprocessingml/2006/main" xmlns:w14="http://schemas.microsoft.com/office/word/2010/wordml" xmlns:w15="http://schemas.microsoft.com/office/word/2012/wordml" xmlns:w16cid="http://schemas.microsoft.com/office/word/2016/wordml/cid" xmlns:w16se="http://schemas.microsoft.com/office/word/2015/wordml/symex" mc:Ignorable="w14 w15 w16se w16cid">
   <w:docDefaults>
     <w:rPrDefault>
       <w:rPr>
@@ -7630,7 +7382,7 @@
 </file>
 
 <file path=customXml/itemProps1.xml><?xml version="1.0" encoding="utf-8"?>
-<ds:datastoreItem xmlns:ds="http://schemas.openxmlformats.org/officeDocument/2006/customXml" ds:itemID="{2A1F3600-6561-4161-B60D-AEAEE5AAD7AB}">
+<ds:datastoreItem xmlns:ds="http://schemas.openxmlformats.org/officeDocument/2006/customXml" ds:itemID="{2E9511E7-8014-4DD7-ADE9-C382FC5AA656}">
   <ds:schemaRefs>
     <ds:schemaRef ds:uri="http://schemas.openxmlformats.org/officeDocument/2006/bibliography"/>
   </ds:schemaRefs>

</xml_diff>